<commit_message>
add thoughts on experiments
</commit_message>
<xml_diff>
--- a/LakeLand Report.docx
+++ b/LakeLand Report.docx
@@ -368,7 +368,10 @@
         <w:ind w:left="360"/>
       </w:pPr>
       <w:r>
-        <w:t xml:space="preserve">Color / Size of Turtles (?) </w:t>
+        <w:t>Color</w:t>
+      </w:r>
+      <w:r>
+        <w:t xml:space="preserve"> of Turtles (?) </w:t>
       </w:r>
     </w:p>
     <w:p>
@@ -400,6 +403,340 @@
     </w:p>
     <w:p>
       <w:pPr>
+        <w:contextualSpacing/>
+      </w:pPr>
+      <w:r>
+        <w:t>Initially sought to explore each of the changes in information on a basic version of the model</w:t>
+      </w:r>
+    </w:p>
+    <w:p>
+      <w:pPr>
+        <w:contextualSpacing/>
+      </w:pPr>
+    </w:p>
+    <w:p>
+      <w:pPr>
+        <w:contextualSpacing/>
+      </w:pPr>
+      <w:r>
+        <w:rPr>
+          <w:b/>
+        </w:rPr>
+        <w:t>Base version</w:t>
+      </w:r>
+      <w:r>
+        <w:t xml:space="preserve">: </w:t>
+      </w:r>
+      <w:r>
+        <w:t xml:space="preserve">no variability of skills or thresholds, no variability gamma, </w:t>
+      </w:r>
+      <w:r>
+        <w:t xml:space="preserve">no </w:t>
+      </w:r>
+      <w:proofErr w:type="spellStart"/>
+      <w:r>
+        <w:t>inequalityaversion</w:t>
+      </w:r>
+      <w:proofErr w:type="spellEnd"/>
+      <w:r>
+        <w:t>. Yes stochasticity</w:t>
+      </w:r>
+      <w:r>
+        <w:t xml:space="preserve">, gamma </w:t>
+      </w:r>
+      <w:proofErr w:type="gramStart"/>
+      <w:r>
+        <w:t xml:space="preserve">= </w:t>
+      </w:r>
+      <w:r>
+        <w:t>,</w:t>
+      </w:r>
+      <w:proofErr w:type="gramEnd"/>
+      <w:r>
+        <w:t xml:space="preserve"> LNS = , </w:t>
+      </w:r>
+      <w:proofErr w:type="spellStart"/>
+      <w:r>
+        <w:t>Umin</w:t>
+      </w:r>
+      <w:proofErr w:type="spellEnd"/>
+      <w:r>
+        <w:t xml:space="preserve"> = </w:t>
+      </w:r>
+    </w:p>
+    <w:p>
+      <w:pPr>
+        <w:contextualSpacing/>
+      </w:pPr>
+    </w:p>
+    <w:p>
+      <w:pPr>
+        <w:contextualSpacing/>
+      </w:pPr>
+      <w:r>
+        <w:rPr>
+          <w:b/>
+        </w:rPr>
+        <w:t>Test cases:</w:t>
+      </w:r>
+    </w:p>
+    <w:p>
+      <w:pPr>
+        <w:pStyle w:val="ListParagraph"/>
+        <w:numPr>
+          <w:ilvl w:val="0"/>
+          <w:numId w:val="4"/>
+        </w:numPr>
+        <w:rPr>
+          <w:b/>
+        </w:rPr>
+      </w:pPr>
+      <w:r>
+        <w:rPr>
+          <w:b/>
+        </w:rPr>
+        <w:t xml:space="preserve">Introducing spatial components: </w:t>
+      </w:r>
+    </w:p>
+    <w:p>
+      <w:pPr>
+        <w:pStyle w:val="ListParagraph"/>
+      </w:pPr>
+    </w:p>
+    <w:p>
+      <w:pPr>
+        <w:pStyle w:val="ListParagraph"/>
+        <w:numPr>
+          <w:ilvl w:val="1"/>
+          <w:numId w:val="4"/>
+        </w:numPr>
+      </w:pPr>
+      <w:r>
+        <w:rPr>
+          <w:b/>
+        </w:rPr>
+        <w:lastRenderedPageBreak/>
+        <w:t>Movement</w:t>
+      </w:r>
+      <w:r>
+        <w:t>: Would hypothesize that introducing movement itself would not significantly change the results of the simulation since turtles are still able to see all other turtles in the world despite their location on the grid</w:t>
+      </w:r>
+    </w:p>
+    <w:p>
+      <w:pPr>
+        <w:pStyle w:val="ListParagraph"/>
+        <w:ind w:left="1440"/>
+      </w:pPr>
+    </w:p>
+    <w:p>
+      <w:pPr>
+        <w:pStyle w:val="ListParagraph"/>
+        <w:numPr>
+          <w:ilvl w:val="1"/>
+          <w:numId w:val="4"/>
+        </w:numPr>
+      </w:pPr>
+      <w:r>
+        <w:rPr>
+          <w:b/>
+        </w:rPr>
+        <w:t>Radius</w:t>
+      </w:r>
+      <w:r>
+        <w:t>:</w:t>
+      </w:r>
+      <w:r>
+        <w:rPr>
+          <w:b/>
+        </w:rPr>
+        <w:t xml:space="preserve"> </w:t>
+      </w:r>
+      <w:r>
+        <w:t xml:space="preserve">Giving the turtles a specific radius within which they can imitate or </w:t>
+      </w:r>
+      <w:r>
+        <w:t xml:space="preserve">inquire about other turtles strategies would introduce a level of imperfect information / bounded rationality - </w:t>
+      </w:r>
+      <w:r>
+        <w:t xml:space="preserve"> </w:t>
+      </w:r>
+      <w:r>
+        <w:t xml:space="preserve">they can only seek information from a subset of the world – a small </w:t>
+      </w:r>
+      <w:r>
+        <w:t xml:space="preserve">radius may not give the turtles an accurate picture of the world </w:t>
+      </w:r>
+      <w:r>
+        <w:t>–</w:t>
+      </w:r>
+      <w:r>
+        <w:t xml:space="preserve"> </w:t>
+      </w:r>
+      <w:r>
+        <w:t>can hypothesize that each turtle may be satisfied with their strategy less often (?) if they are no longer sampling with perfect information – therefore may see more switching between behavioral strategies of optimization / inquiring (?)</w:t>
+      </w:r>
+    </w:p>
+    <w:p>
+      <w:pPr>
+        <w:pStyle w:val="ListParagraph"/>
+        <w:ind w:left="1440"/>
+      </w:pPr>
+    </w:p>
+    <w:p>
+      <w:pPr>
+        <w:pStyle w:val="ListParagraph"/>
+        <w:numPr>
+          <w:ilvl w:val="1"/>
+          <w:numId w:val="4"/>
+        </w:numPr>
+      </w:pPr>
+      <w:r>
+        <w:rPr>
+          <w:b/>
+        </w:rPr>
+        <w:t>Radius + Movement</w:t>
+      </w:r>
+      <w:r>
+        <w:t>:</w:t>
+      </w:r>
+      <w:r>
+        <w:t xml:space="preserve"> Combining these two could have interesting implications. </w:t>
+      </w:r>
+      <w:r>
+        <w:t xml:space="preserve">The faster you move, the greater variety of turtles you will </w:t>
+      </w:r>
+      <w:proofErr w:type="gramStart"/>
+      <w:r>
+        <w:t>come in contact with</w:t>
+      </w:r>
+      <w:proofErr w:type="gramEnd"/>
+      <w:r>
+        <w:t>, so perhaps this would enhance the effects of imperfect information since each turtle will constantly be sampling from a different population, potentially lead</w:t>
+      </w:r>
+      <w:r>
+        <w:t xml:space="preserve">ing to greater fluctuations in uncertainty </w:t>
+      </w:r>
+      <w:r>
+        <w:t xml:space="preserve">if their income </w:t>
+      </w:r>
+    </w:p>
+    <w:p/>
+    <w:p>
+      <w:pPr>
+        <w:pStyle w:val="ListParagraph"/>
+        <w:numPr>
+          <w:ilvl w:val="1"/>
+          <w:numId w:val="4"/>
+        </w:numPr>
+      </w:pPr>
+      <w:r>
+        <w:rPr>
+          <w:b/>
+        </w:rPr>
+        <w:t>Radius + Movement + Fluctuations in Uncertainty</w:t>
+      </w:r>
+      <w:r>
+        <w:t xml:space="preserve">: </w:t>
+      </w:r>
+    </w:p>
+    <w:p/>
+    <w:p>
+      <w:pPr>
+        <w:pStyle w:val="ListParagraph"/>
+        <w:numPr>
+          <w:ilvl w:val="0"/>
+          <w:numId w:val="4"/>
+        </w:numPr>
+      </w:pPr>
+      <w:r>
+        <w:rPr>
+          <w:b/>
+        </w:rPr>
+        <w:t xml:space="preserve">Variation in Gamma </w:t>
+      </w:r>
+    </w:p>
+    <w:p>
+      <w:pPr>
+        <w:pStyle w:val="ListParagraph"/>
+      </w:pPr>
+    </w:p>
+    <w:p>
+      <w:pPr>
+        <w:pStyle w:val="ListParagraph"/>
+        <w:numPr>
+          <w:ilvl w:val="1"/>
+          <w:numId w:val="4"/>
+        </w:numPr>
+      </w:pPr>
+      <w:r>
+        <w:rPr>
+          <w:b/>
+        </w:rPr>
+        <w:t xml:space="preserve">Variation in Gamma: </w:t>
+      </w:r>
+      <w:r>
+        <w:t xml:space="preserve">Before all turtles sampled from turtles with the same preference levels for income and leisure time. Introducing variation in these levels would mean turtles could be inquiring from or imitating turtles who have different preferences then them. </w:t>
+      </w:r>
+      <w:r>
+        <w:t xml:space="preserve">Could imagine this could lead to </w:t>
+      </w:r>
+      <w:r>
+        <w:t>lower</w:t>
+      </w:r>
+      <w:r>
+        <w:t xml:space="preserve"> levels of</w:t>
+      </w:r>
+      <w:r>
+        <w:t xml:space="preserve"> satisfaction (?) thus more optimization/inquiring behavior. </w:t>
+      </w:r>
+    </w:p>
+    <w:p>
+      <w:pPr>
+        <w:pStyle w:val="ListParagraph"/>
+        <w:ind w:left="1440"/>
+      </w:pPr>
+    </w:p>
+    <w:p>
+      <w:pPr>
+        <w:pStyle w:val="ListParagraph"/>
+        <w:numPr>
+          <w:ilvl w:val="1"/>
+          <w:numId w:val="4"/>
+        </w:numPr>
+      </w:pPr>
+      <w:r>
+        <w:rPr>
+          <w:b/>
+        </w:rPr>
+        <w:t xml:space="preserve">Variation + Radius: </w:t>
+      </w:r>
+    </w:p>
+    <w:p>
+      <w:bookmarkStart w:id="0" w:name="_GoBack"/>
+      <w:bookmarkEnd w:id="0"/>
+    </w:p>
+    <w:p>
+      <w:pPr>
+        <w:pStyle w:val="ListParagraph"/>
+        <w:numPr>
+          <w:ilvl w:val="1"/>
+          <w:numId w:val="4"/>
+        </w:numPr>
+      </w:pPr>
+      <w:r>
+        <w:rPr>
+          <w:b/>
+        </w:rPr>
+        <w:t xml:space="preserve">Variation + Fluctuations in Uncertainty or LNS Levels </w:t>
+      </w:r>
+    </w:p>
+    <w:p>
+      <w:pPr>
+        <w:contextualSpacing/>
+      </w:pPr>
+    </w:p>
+    <w:p>
+      <w:pPr>
         <w:numPr>
           <w:ilvl w:val="0"/>
           <w:numId w:val="1"/>
@@ -461,8 +798,6 @@
         </w:rPr>
         <w:t xml:space="preserve"> code</w:t>
       </w:r>
-      <w:bookmarkStart w:id="0" w:name="_GoBack"/>
-      <w:bookmarkEnd w:id="0"/>
     </w:p>
     <w:p/>
     <w:p/>
@@ -606,7 +941,7 @@
         <w:rFonts w:ascii="Arial" w:eastAsia="Arial" w:hAnsi="Arial" w:cs="Arial" w:hint="default"/>
       </w:rPr>
     </w:lvl>
-    <w:lvl w:ilvl="1" w:tplc="04090003" w:tentative="1">
+    <w:lvl w:ilvl="1" w:tplc="04090003">
       <w:start w:val="1"/>
       <w:numFmt w:val="bullet"/>
       <w:lvlText w:val="o"/>

</xml_diff>

<commit_message>
Make some changes to the report
</commit_message>
<xml_diff>
--- a/LakeLand Report.docx
+++ b/LakeLand Report.docx
@@ -1,6 +1,6 @@
 
 <file path=word/document.xml><?xml version="1.0" encoding="utf-8"?>
-<w:document xmlns:wpc="http://schemas.microsoft.com/office/word/2010/wordprocessingCanvas" xmlns:mo="http://schemas.microsoft.com/office/mac/office/2008/main" xmlns:mc="http://schemas.openxmlformats.org/markup-compatibility/2006" xmlns:mv="urn:schemas-microsoft-com:mac:vml" xmlns:o="urn:schemas-microsoft-com:office:office" xmlns:r="http://schemas.openxmlformats.org/officeDocument/2006/relationships" xmlns:m="http://schemas.openxmlformats.org/officeDocument/2006/math" xmlns:v="urn:schemas-microsoft-com:vml" xmlns:wp14="http://schemas.microsoft.com/office/word/2010/wordprocessingDrawing" xmlns:wp="http://schemas.openxmlformats.org/drawingml/2006/wordprocessingDrawing" xmlns:w10="urn:schemas-microsoft-com:office:word" xmlns:w="http://schemas.openxmlformats.org/wordprocessingml/2006/main" xmlns:w14="http://schemas.microsoft.com/office/word/2010/wordml" xmlns:w15="http://schemas.microsoft.com/office/word/2012/wordml" xmlns:wpg="http://schemas.microsoft.com/office/word/2010/wordprocessingGroup" xmlns:wpi="http://schemas.microsoft.com/office/word/2010/wordprocessingInk" xmlns:wne="http://schemas.microsoft.com/office/word/2006/wordml" xmlns:wps="http://schemas.microsoft.com/office/word/2010/wordprocessingShape" mc:Ignorable="w14 w15 wp14">
+<w:document xmlns:wpc="http://schemas.microsoft.com/office/word/2010/wordprocessingCanvas" xmlns:mc="http://schemas.openxmlformats.org/markup-compatibility/2006" xmlns:o="urn:schemas-microsoft-com:office:office" xmlns:r="http://schemas.openxmlformats.org/officeDocument/2006/relationships" xmlns:m="http://schemas.openxmlformats.org/officeDocument/2006/math" xmlns:v="urn:schemas-microsoft-com:vml" xmlns:wp14="http://schemas.microsoft.com/office/word/2010/wordprocessingDrawing" xmlns:wp="http://schemas.openxmlformats.org/drawingml/2006/wordprocessingDrawing" xmlns:w10="urn:schemas-microsoft-com:office:word" xmlns:w="http://schemas.openxmlformats.org/wordprocessingml/2006/main" xmlns:w14="http://schemas.microsoft.com/office/word/2010/wordml" xmlns:wpg="http://schemas.microsoft.com/office/word/2010/wordprocessingGroup" xmlns:wpi="http://schemas.microsoft.com/office/word/2010/wordprocessingInk" xmlns:wne="http://schemas.microsoft.com/office/word/2006/wordml" xmlns:wps="http://schemas.microsoft.com/office/word/2010/wordprocessingShape" mc:Ignorable="w14 wp14">
   <w:background w:color="FFFFFF"/>
   <w:body>
     <w:p>
@@ -165,14 +165,6 @@
     <w:p>
       <w:pPr>
         <w:ind w:left="360"/>
-      </w:pPr>
-      <w:r>
-        <w:t xml:space="preserve">Introducing the role of memory </w:t>
-      </w:r>
-    </w:p>
-    <w:p>
-      <w:pPr>
-        <w:ind w:left="360"/>
         <w:rPr>
           <w:b/>
         </w:rPr>
@@ -194,13 +186,7 @@
         <w:rPr>
           <w:b/>
         </w:rPr>
-        <w:t>B</w:t>
-      </w:r>
-      <w:r>
-        <w:rPr>
-          <w:b/>
-        </w:rPr>
-        <w:t xml:space="preserve">rief description of changes to base model (new functions, variables, entities, interface, details can be documented in </w:t>
+        <w:t xml:space="preserve">Brief description of changes to base model (new functions, variables, entities, interface, details can be documented in </w:t>
       </w:r>
       <w:proofErr w:type="spellStart"/>
       <w:r>
@@ -246,7 +232,7 @@
     </w:p>
     <w:p>
       <w:pPr>
-        <w:pStyle w:val="ListParagraph"/>
+        <w:pStyle w:val="a5"/>
         <w:numPr>
           <w:ilvl w:val="0"/>
           <w:numId w:val="4"/>
@@ -258,17 +244,32 @@
       <w:r>
         <w:t xml:space="preserve"> can now move around in space. The speed at which they move </w:t>
       </w:r>
-    </w:p>
-    <w:p>
-      <w:pPr>
-        <w:pStyle w:val="ListParagraph"/>
+      <w:r>
+        <w:rPr>
+          <w:rFonts w:hint="eastAsia"/>
+          <w:lang w:eastAsia="zh-CN"/>
+        </w:rPr>
+        <w:t>is selectable by a slider.</w:t>
+      </w:r>
+    </w:p>
+    <w:p>
+      <w:pPr>
+        <w:pStyle w:val="a5"/>
         <w:numPr>
           <w:ilvl w:val="0"/>
           <w:numId w:val="4"/>
         </w:numPr>
       </w:pPr>
       <w:r>
-        <w:t xml:space="preserve">Turtles who are using mental models of imitation and social comparison look at a </w:t>
+        <w:t xml:space="preserve">Turtles </w:t>
+      </w:r>
+      <w:proofErr w:type="gramStart"/>
+      <w:r>
+        <w:t>who</w:t>
+      </w:r>
+      <w:proofErr w:type="gramEnd"/>
+      <w:r>
+        <w:t xml:space="preserve"> are using mental models of imitation and social comparison look at a </w:t>
       </w:r>
       <w:r>
         <w:t xml:space="preserve">radius of turtles around them to make these decisions. This radius can be varied through a slider. In the original model turtles looked at all other turtles in the world when making decisions (perfect information). </w:t>
@@ -279,7 +280,7 @@
     </w:p>
     <w:p>
       <w:pPr>
-        <w:pStyle w:val="ListParagraph"/>
+        <w:pStyle w:val="a5"/>
       </w:pPr>
     </w:p>
     <w:p>
@@ -297,7 +298,7 @@
     </w:p>
     <w:p>
       <w:pPr>
-        <w:pStyle w:val="ListParagraph"/>
+        <w:pStyle w:val="a5"/>
         <w:numPr>
           <w:ilvl w:val="0"/>
           <w:numId w:val="4"/>
@@ -318,15 +319,7 @@
         <w:t>”</w:t>
       </w:r>
       <w:r>
-        <w:t xml:space="preserve">. This </w:t>
-      </w:r>
-      <w:proofErr w:type="gramStart"/>
-      <w:r>
-        <w:t>takes into account</w:t>
-      </w:r>
-      <w:proofErr w:type="gramEnd"/>
-      <w:r>
-        <w:t xml:space="preserve"> the gamma parameter from the interface slider and varies turtle gammas around this point.</w:t>
+        <w:t>. This takes into account the gamma parameter from the interface slider and varies turtle gammas around this point.</w:t>
       </w:r>
     </w:p>
     <w:p>
@@ -337,42 +330,121 @@
     <w:p>
       <w:pPr>
         <w:ind w:left="360"/>
-      </w:pPr>
-      <w:r>
-        <w:t>Introducing</w:t>
-      </w:r>
-      <w:r>
-        <w:t xml:space="preserve"> memory </w:t>
+        <w:rPr>
+          <w:rFonts w:hint="eastAsia"/>
+          <w:lang w:eastAsia="zh-CN"/>
+        </w:rPr>
+      </w:pPr>
+      <w:r>
+        <w:t>Flock</w:t>
+      </w:r>
+      <w:r>
+        <w:rPr>
+          <w:rFonts w:hint="eastAsia"/>
+          <w:lang w:eastAsia="zh-CN"/>
+        </w:rPr>
+        <w:t>ing</w:t>
+      </w:r>
+      <w:r>
+        <w:t xml:space="preserve"> Function</w:t>
       </w:r>
     </w:p>
     <w:p>
       <w:pPr>
         <w:ind w:left="360"/>
-      </w:pPr>
+        <w:rPr>
+          <w:rFonts w:hint="eastAsia"/>
+          <w:lang w:eastAsia="zh-CN"/>
+        </w:rPr>
+      </w:pPr>
+    </w:p>
+    <w:p>
+      <w:pPr>
+        <w:pStyle w:val="a5"/>
+        <w:numPr>
+          <w:ilvl w:val="0"/>
+          <w:numId w:val="4"/>
+        </w:numPr>
+        <w:rPr>
+          <w:rFonts w:hint="eastAsia"/>
+          <w:lang w:eastAsia="zh-CN"/>
+        </w:rPr>
+      </w:pPr>
+      <w:r>
+        <w:rPr>
+          <w:rFonts w:hint="eastAsia"/>
+          <w:lang w:eastAsia="zh-CN"/>
+        </w:rPr>
+        <w:t>Turtles can now moving in line with the nearest turtles with the same career.</w:t>
+      </w:r>
     </w:p>
     <w:p>
       <w:pPr>
         <w:ind w:left="360"/>
       </w:pPr>
-      <w:r>
-        <w:t>Flock Function</w:t>
-      </w:r>
     </w:p>
     <w:p>
       <w:pPr>
         <w:ind w:left="360"/>
-      </w:pPr>
+        <w:rPr>
+          <w:rFonts w:hint="eastAsia"/>
+          <w:lang w:eastAsia="zh-CN"/>
+        </w:rPr>
+      </w:pPr>
+      <w:r>
+        <w:t>Color</w:t>
+      </w:r>
+      <w:r>
+        <w:t xml:space="preserve"> </w:t>
+      </w:r>
+      <w:r>
+        <w:rPr>
+          <w:rFonts w:hint="eastAsia"/>
+          <w:lang w:eastAsia="zh-CN"/>
+        </w:rPr>
+        <w:t xml:space="preserve">and size </w:t>
+      </w:r>
+      <w:r>
+        <w:t xml:space="preserve">of Turtles </w:t>
+      </w:r>
     </w:p>
     <w:p>
       <w:pPr>
         <w:ind w:left="360"/>
-      </w:pPr>
-      <w:r>
-        <w:t>Color</w:t>
-      </w:r>
-      <w:r>
-        <w:t xml:space="preserve"> of Turtles (?) </w:t>
-      </w:r>
+        <w:rPr>
+          <w:rFonts w:hint="eastAsia"/>
+          <w:lang w:eastAsia="zh-CN"/>
+        </w:rPr>
+      </w:pPr>
+    </w:p>
+    <w:p>
+      <w:pPr>
+        <w:pStyle w:val="a5"/>
+        <w:numPr>
+          <w:ilvl w:val="0"/>
+          <w:numId w:val="4"/>
+        </w:numPr>
+        <w:rPr>
+          <w:rFonts w:hint="eastAsia"/>
+          <w:lang w:eastAsia="zh-CN"/>
+        </w:rPr>
+      </w:pPr>
+      <w:r>
+        <w:rPr>
+          <w:rFonts w:hint="eastAsia"/>
+          <w:lang w:eastAsia="zh-CN"/>
+        </w:rPr>
+        <w:t>Turtles can change their colors according to their career and the size according to their time allocating to the career. The more time the turtles use on their career, the bigger the sizes.</w:t>
+      </w:r>
+    </w:p>
+    <w:p>
+      <w:pPr>
+        <w:ind w:left="360"/>
+        <w:rPr>
+          <w:rFonts w:hint="eastAsia"/>
+          <w:lang w:eastAsia="zh-CN"/>
+        </w:rPr>
+      </w:pPr>
     </w:p>
     <w:p>
       <w:pPr>
@@ -417,6 +489,10 @@
     <w:p>
       <w:pPr>
         <w:contextualSpacing/>
+        <w:rPr>
+          <w:rFonts w:hint="eastAsia"/>
+          <w:lang w:eastAsia="zh-CN"/>
+        </w:rPr>
       </w:pPr>
       <w:r>
         <w:rPr>
@@ -428,41 +504,111 @@
         <w:t xml:space="preserve">: </w:t>
       </w:r>
       <w:r>
-        <w:t xml:space="preserve">no variability of skills or thresholds, no variability gamma, </w:t>
-      </w:r>
-      <w:r>
-        <w:t xml:space="preserve">no </w:t>
+        <w:rPr>
+          <w:rFonts w:hint="eastAsia"/>
+          <w:lang w:eastAsia="zh-CN"/>
+        </w:rPr>
+        <w:t>N</w:t>
+      </w:r>
+      <w:r>
+        <w:t xml:space="preserve">o variability gamma, </w:t>
+      </w:r>
+      <w:r>
+        <w:t>no inequality</w:t>
+      </w:r>
+      <w:r>
+        <w:rPr>
+          <w:rFonts w:hint="eastAsia"/>
+          <w:lang w:eastAsia="zh-CN"/>
+        </w:rPr>
+        <w:t xml:space="preserve"> </w:t>
+      </w:r>
+      <w:r>
+        <w:t>aversion</w:t>
+      </w:r>
+      <w:r>
+        <w:rPr>
+          <w:rFonts w:hint="eastAsia"/>
+          <w:lang w:eastAsia="zh-CN"/>
+        </w:rPr>
+        <w:t>,</w:t>
+      </w:r>
+      <w:r>
+        <w:t xml:space="preserve"> </w:t>
+      </w:r>
+      <w:r>
+        <w:rPr>
+          <w:rFonts w:hint="eastAsia"/>
+          <w:lang w:eastAsia="zh-CN"/>
+        </w:rPr>
+        <w:t xml:space="preserve">no flocking. With </w:t>
+      </w:r>
+      <w:r>
+        <w:t>variability of skills</w:t>
+      </w:r>
+      <w:r>
+        <w:rPr>
+          <w:rFonts w:hint="eastAsia"/>
+          <w:lang w:eastAsia="zh-CN"/>
+        </w:rPr>
+        <w:t xml:space="preserve"> or </w:t>
+      </w:r>
+      <w:r>
+        <w:t>thresholds,</w:t>
+      </w:r>
+      <w:r>
+        <w:t xml:space="preserve"> stochasticity</w:t>
+      </w:r>
+      <w:r>
+        <w:t xml:space="preserve">, gamma = </w:t>
+      </w:r>
+      <w:r>
+        <w:rPr>
+          <w:rFonts w:hint="eastAsia"/>
+          <w:lang w:eastAsia="zh-CN"/>
+        </w:rPr>
+        <w:t>0.5</w:t>
+      </w:r>
+      <w:r>
+        <w:t>, LNS =</w:t>
+      </w:r>
+      <w:r>
+        <w:rPr>
+          <w:rFonts w:hint="eastAsia"/>
+          <w:lang w:eastAsia="zh-CN"/>
+        </w:rPr>
+        <w:t xml:space="preserve"> </w:t>
+      </w:r>
+      <w:proofErr w:type="gramStart"/>
+      <w:r>
+        <w:rPr>
+          <w:rFonts w:hint="eastAsia"/>
+          <w:lang w:eastAsia="zh-CN"/>
+        </w:rPr>
+        <w:t>0.2</w:t>
+      </w:r>
+      <w:r>
+        <w:t xml:space="preserve"> ,</w:t>
+      </w:r>
+      <w:proofErr w:type="gramEnd"/>
+      <w:r>
+        <w:t xml:space="preserve"> </w:t>
       </w:r>
       <w:proofErr w:type="spellStart"/>
       <w:r>
-        <w:t>inequalityaversion</w:t>
+        <w:t>Umin</w:t>
       </w:r>
       <w:proofErr w:type="spellEnd"/>
       <w:r>
-        <w:t>. Yes stochasticity</w:t>
-      </w:r>
-      <w:r>
-        <w:t xml:space="preserve">, gamma </w:t>
-      </w:r>
-      <w:proofErr w:type="gramStart"/>
-      <w:r>
-        <w:t xml:space="preserve">= </w:t>
-      </w:r>
-      <w:r>
-        <w:t>,</w:t>
-      </w:r>
-      <w:proofErr w:type="gramEnd"/>
-      <w:r>
-        <w:t xml:space="preserve"> LNS = , </w:t>
-      </w:r>
-      <w:proofErr w:type="spellStart"/>
-      <w:r>
-        <w:t>Umin</w:t>
-      </w:r>
-      <w:proofErr w:type="spellEnd"/>
-      <w:r>
         <w:t xml:space="preserve"> = </w:t>
       </w:r>
+      <w:r>
+        <w:rPr>
+          <w:rFonts w:hint="eastAsia"/>
+          <w:lang w:eastAsia="zh-CN"/>
+        </w:rPr>
+        <w:t>0.1,radius = 50, speed = 0.</w:t>
+      </w:r>
     </w:p>
     <w:p>
       <w:pPr>
@@ -482,7 +628,7 @@
     </w:p>
     <w:p>
       <w:pPr>
-        <w:pStyle w:val="ListParagraph"/>
+        <w:pStyle w:val="a5"/>
         <w:numPr>
           <w:ilvl w:val="0"/>
           <w:numId w:val="4"/>
@@ -500,12 +646,12 @@
     </w:p>
     <w:p>
       <w:pPr>
-        <w:pStyle w:val="ListParagraph"/>
-      </w:pPr>
-    </w:p>
-    <w:p>
-      <w:pPr>
-        <w:pStyle w:val="ListParagraph"/>
+        <w:pStyle w:val="a5"/>
+      </w:pPr>
+    </w:p>
+    <w:p>
+      <w:pPr>
+        <w:pStyle w:val="a5"/>
         <w:numPr>
           <w:ilvl w:val="1"/>
           <w:numId w:val="4"/>
@@ -515,7 +661,6 @@
         <w:rPr>
           <w:b/>
         </w:rPr>
-        <w:lastRenderedPageBreak/>
         <w:t>Movement</w:t>
       </w:r>
       <w:r>
@@ -524,13 +669,13 @@
     </w:p>
     <w:p>
       <w:pPr>
-        <w:pStyle w:val="ListParagraph"/>
+        <w:pStyle w:val="a5"/>
         <w:ind w:left="1440"/>
       </w:pPr>
     </w:p>
     <w:p>
       <w:pPr>
-        <w:pStyle w:val="ListParagraph"/>
+        <w:pStyle w:val="a5"/>
         <w:numPr>
           <w:ilvl w:val="1"/>
           <w:numId w:val="4"/>
@@ -578,13 +723,13 @@
     </w:p>
     <w:p>
       <w:pPr>
-        <w:pStyle w:val="ListParagraph"/>
+        <w:pStyle w:val="a5"/>
         <w:ind w:left="1440"/>
       </w:pPr>
     </w:p>
     <w:p>
       <w:pPr>
-        <w:pStyle w:val="ListParagraph"/>
+        <w:pStyle w:val="a5"/>
         <w:numPr>
           <w:ilvl w:val="1"/>
           <w:numId w:val="4"/>
@@ -603,46 +748,91 @@
         <w:t xml:space="preserve"> Combining these two could have interesting implications. </w:t>
       </w:r>
       <w:r>
-        <w:t xml:space="preserve">The faster you move, the greater variety of turtles you will </w:t>
-      </w:r>
-      <w:proofErr w:type="gramStart"/>
-      <w:r>
-        <w:t>come in contact with</w:t>
-      </w:r>
-      <w:proofErr w:type="gramEnd"/>
-      <w:r>
-        <w:t>, so perhaps this would enhance the effects of imperfect information since each turtle will constantly be sampling from a different population, potentially lead</w:t>
-      </w:r>
-      <w:r>
-        <w:t xml:space="preserve">ing to greater fluctuations in uncertainty </w:t>
-      </w:r>
-      <w:r>
-        <w:t xml:space="preserve">if their income </w:t>
+        <w:t>The faster you move, the greater variety of turtles you will come in contact with, so perhaps this would enhance the effects of imperfect information since each turtle will constantly be sampling from a different population, potentially lead</w:t>
+      </w:r>
+      <w:r>
+        <w:t>ing to grea</w:t>
+      </w:r>
+      <w:r>
+        <w:t>ter fluctuations in uncertainty</w:t>
+      </w:r>
+      <w:r>
+        <w:rPr>
+          <w:rFonts w:hint="eastAsia"/>
+          <w:lang w:eastAsia="zh-CN"/>
+        </w:rPr>
+        <w:t>.</w:t>
       </w:r>
     </w:p>
     <w:p/>
     <w:p>
       <w:pPr>
-        <w:pStyle w:val="ListParagraph"/>
+        <w:pStyle w:val="a5"/>
         <w:numPr>
           <w:ilvl w:val="1"/>
           <w:numId w:val="4"/>
         </w:numPr>
-      </w:pPr>
-      <w:r>
-        <w:rPr>
-          <w:b/>
-        </w:rPr>
-        <w:t>Radius + Movement + Fluctuations in Uncertainty</w:t>
-      </w:r>
-      <w:r>
+        <w:rPr>
+          <w:b/>
+        </w:rPr>
+      </w:pPr>
+      <w:r>
+        <w:rPr>
+          <w:rFonts w:hint="eastAsia"/>
+          <w:b/>
+          <w:lang w:eastAsia="zh-CN"/>
+        </w:rPr>
+        <w:t>Flocking</w:t>
+      </w:r>
+      <w:r>
+        <w:rPr>
+          <w:rFonts w:hint="eastAsia"/>
+          <w:b/>
+          <w:lang w:eastAsia="zh-CN"/>
+        </w:rPr>
         <w:t xml:space="preserve">: </w:t>
       </w:r>
+      <w:r>
+        <w:rPr>
+          <w:rFonts w:hint="eastAsia"/>
+          <w:lang w:eastAsia="zh-CN"/>
+        </w:rPr>
+        <w:t xml:space="preserve">When </w:t>
+      </w:r>
+      <w:r>
+        <w:rPr>
+          <w:rFonts w:hint="eastAsia"/>
+          <w:lang w:eastAsia="zh-CN"/>
+        </w:rPr>
+        <w:t xml:space="preserve">turtles are </w:t>
+      </w:r>
+      <w:r>
+        <w:rPr>
+          <w:rFonts w:hint="eastAsia"/>
+          <w:lang w:eastAsia="zh-CN"/>
+        </w:rPr>
+        <w:t>flocking</w:t>
+      </w:r>
+      <w:r>
+        <w:rPr>
+          <w:rFonts w:hint="eastAsia"/>
+          <w:lang w:eastAsia="zh-CN"/>
+        </w:rPr>
+        <w:t>, they may have greater chance to meeting the turtles with the same career. Thus the turtles may have bigger chance to maintain their current career than changing their career.</w:t>
+      </w:r>
+      <w:r>
+        <w:rPr>
+          <w:rFonts w:hint="eastAsia"/>
+          <w:b/>
+          <w:lang w:eastAsia="zh-CN"/>
+        </w:rPr>
+        <w:t xml:space="preserve"> </w:t>
+      </w:r>
     </w:p>
     <w:p/>
     <w:p>
       <w:pPr>
-        <w:pStyle w:val="ListParagraph"/>
+        <w:pStyle w:val="a5"/>
         <w:numPr>
           <w:ilvl w:val="0"/>
           <w:numId w:val="4"/>
@@ -657,12 +847,12 @@
     </w:p>
     <w:p>
       <w:pPr>
-        <w:pStyle w:val="ListParagraph"/>
-      </w:pPr>
-    </w:p>
-    <w:p>
-      <w:pPr>
-        <w:pStyle w:val="ListParagraph"/>
+        <w:pStyle w:val="a5"/>
+      </w:pPr>
+    </w:p>
+    <w:p>
+      <w:pPr>
+        <w:pStyle w:val="a5"/>
         <w:numPr>
           <w:ilvl w:val="1"/>
           <w:numId w:val="4"/>
@@ -692,13 +882,13 @@
     </w:p>
     <w:p>
       <w:pPr>
-        <w:pStyle w:val="ListParagraph"/>
+        <w:pStyle w:val="a5"/>
         <w:ind w:left="1440"/>
       </w:pPr>
     </w:p>
     <w:p>
       <w:pPr>
-        <w:pStyle w:val="ListParagraph"/>
+        <w:pStyle w:val="a5"/>
         <w:numPr>
           <w:ilvl w:val="1"/>
           <w:numId w:val="4"/>
@@ -711,13 +901,10 @@
         <w:t xml:space="preserve">Variation + Radius: </w:t>
       </w:r>
     </w:p>
-    <w:p>
-      <w:bookmarkStart w:id="0" w:name="_GoBack"/>
-      <w:bookmarkEnd w:id="0"/>
-    </w:p>
-    <w:p>
-      <w:pPr>
-        <w:pStyle w:val="ListParagraph"/>
+    <w:p/>
+    <w:p>
+      <w:pPr>
+        <w:pStyle w:val="a5"/>
         <w:numPr>
           <w:ilvl w:val="1"/>
           <w:numId w:val="4"/>
@@ -744,6 +931,7 @@
         <w:ind w:hanging="360"/>
         <w:contextualSpacing/>
         <w:rPr>
+          <w:rFonts w:hint="eastAsia"/>
           <w:b/>
         </w:rPr>
       </w:pPr>
@@ -753,6 +941,24 @@
         </w:rPr>
         <w:t>Results</w:t>
       </w:r>
+    </w:p>
+    <w:p>
+      <w:pPr>
+        <w:contextualSpacing/>
+        <w:rPr>
+          <w:rFonts w:hint="eastAsia"/>
+          <w:b/>
+          <w:lang w:eastAsia="zh-CN"/>
+        </w:rPr>
+      </w:pPr>
+    </w:p>
+    <w:p>
+      <w:pPr>
+        <w:contextualSpacing/>
+        <w:rPr>
+          <w:b/>
+        </w:rPr>
+      </w:pPr>
     </w:p>
     <w:p>
       <w:pPr>
@@ -763,6 +969,7 @@
         <w:ind w:hanging="360"/>
         <w:contextualSpacing/>
         <w:rPr>
+          <w:rFonts w:hint="eastAsia"/>
           <w:b/>
         </w:rPr>
       </w:pPr>
@@ -772,6 +979,36 @@
         </w:rPr>
         <w:t>Reflections on results and exercise</w:t>
       </w:r>
+    </w:p>
+    <w:p>
+      <w:pPr>
+        <w:contextualSpacing/>
+        <w:rPr>
+          <w:rFonts w:hint="eastAsia"/>
+          <w:b/>
+          <w:lang w:eastAsia="zh-CN"/>
+        </w:rPr>
+      </w:pPr>
+    </w:p>
+    <w:p>
+      <w:pPr>
+        <w:contextualSpacing/>
+        <w:rPr>
+          <w:rFonts w:hint="eastAsia"/>
+          <w:b/>
+          <w:lang w:eastAsia="zh-CN"/>
+        </w:rPr>
+      </w:pPr>
+    </w:p>
+    <w:p>
+      <w:pPr>
+        <w:contextualSpacing/>
+        <w:rPr>
+          <w:b/>
+        </w:rPr>
+      </w:pPr>
+      <w:bookmarkStart w:id="0" w:name="_GoBack"/>
+      <w:bookmarkEnd w:id="0"/>
     </w:p>
     <w:p/>
     <w:p>
@@ -812,7 +1049,7 @@
 </file>
 
 <file path=word/numbering.xml><?xml version="1.0" encoding="utf-8"?>
-<w:numbering xmlns:wpc="http://schemas.microsoft.com/office/word/2010/wordprocessingCanvas" xmlns:mo="http://schemas.microsoft.com/office/mac/office/2008/main" xmlns:mc="http://schemas.openxmlformats.org/markup-compatibility/2006" xmlns:mv="urn:schemas-microsoft-com:mac:vml" xmlns:o="urn:schemas-microsoft-com:office:office" xmlns:r="http://schemas.openxmlformats.org/officeDocument/2006/relationships" xmlns:m="http://schemas.openxmlformats.org/officeDocument/2006/math" xmlns:v="urn:schemas-microsoft-com:vml" xmlns:wp14="http://schemas.microsoft.com/office/word/2010/wordprocessingDrawing" xmlns:wp="http://schemas.openxmlformats.org/drawingml/2006/wordprocessingDrawing" xmlns:w10="urn:schemas-microsoft-com:office:word" xmlns:w="http://schemas.openxmlformats.org/wordprocessingml/2006/main" xmlns:w14="http://schemas.microsoft.com/office/word/2010/wordml" xmlns:w15="http://schemas.microsoft.com/office/word/2012/wordml" xmlns:wpg="http://schemas.microsoft.com/office/word/2010/wordprocessingGroup" xmlns:wpi="http://schemas.microsoft.com/office/word/2010/wordprocessingInk" xmlns:wne="http://schemas.microsoft.com/office/word/2006/wordml" xmlns:wps="http://schemas.microsoft.com/office/word/2010/wordprocessingShape" mc:Ignorable="w14 w15 wp14">
+<w:numbering xmlns:wpc="http://schemas.microsoft.com/office/word/2010/wordprocessingCanvas" xmlns:mc="http://schemas.openxmlformats.org/markup-compatibility/2006" xmlns:o="urn:schemas-microsoft-com:office:office" xmlns:r="http://schemas.openxmlformats.org/officeDocument/2006/relationships" xmlns:m="http://schemas.openxmlformats.org/officeDocument/2006/math" xmlns:v="urn:schemas-microsoft-com:vml" xmlns:wp14="http://schemas.microsoft.com/office/word/2010/wordprocessingDrawing" xmlns:wp="http://schemas.openxmlformats.org/drawingml/2006/wordprocessingDrawing" xmlns:w10="urn:schemas-microsoft-com:office:word" xmlns:w="http://schemas.openxmlformats.org/wordprocessingml/2006/main" xmlns:w14="http://schemas.microsoft.com/office/word/2010/wordml" xmlns:wpg="http://schemas.microsoft.com/office/word/2010/wordprocessingGroup" xmlns:wpi="http://schemas.microsoft.com/office/word/2010/wordprocessingInk" xmlns:wne="http://schemas.microsoft.com/office/word/2006/wordml" xmlns:wps="http://schemas.microsoft.com/office/word/2010/wordprocessingShape" mc:Ignorable="w14 wp14">
   <w:abstractNum w:abstractNumId="0">
     <w:nsid w:val="0026645F"/>
     <w:multiLevelType w:val="hybridMultilevel"/>
@@ -929,7 +1166,7 @@
   <w:abstractNum w:abstractNumId="1">
     <w:nsid w:val="08F964F7"/>
     <w:multiLevelType w:val="hybridMultilevel"/>
-    <w:tmpl w:val="4F5013A2"/>
+    <w:tmpl w:val="6B24C816"/>
     <w:lvl w:ilvl="0" w:tplc="6B46BE70">
       <w:numFmt w:val="bullet"/>
       <w:lvlText w:val="-"/>
@@ -1279,11 +1516,11 @@
 </file>
 
 <file path=word/styles.xml><?xml version="1.0" encoding="utf-8"?>
-<w:styles xmlns:mc="http://schemas.openxmlformats.org/markup-compatibility/2006" xmlns:r="http://schemas.openxmlformats.org/officeDocument/2006/relationships" xmlns:w="http://schemas.openxmlformats.org/wordprocessingml/2006/main" xmlns:w14="http://schemas.microsoft.com/office/word/2010/wordml" xmlns:w15="http://schemas.microsoft.com/office/word/2012/wordml" mc:Ignorable="w14 w15">
+<w:styles xmlns:mc="http://schemas.openxmlformats.org/markup-compatibility/2006" xmlns:r="http://schemas.openxmlformats.org/officeDocument/2006/relationships" xmlns:w="http://schemas.openxmlformats.org/wordprocessingml/2006/main" xmlns:w14="http://schemas.microsoft.com/office/word/2010/wordml" mc:Ignorable="w14">
   <w:docDefaults>
     <w:rPrDefault>
       <w:rPr>
-        <w:rFonts w:ascii="Arial" w:eastAsia="Arial" w:hAnsi="Arial" w:cs="Arial"/>
+        <w:rFonts w:ascii="Arial" w:eastAsia="宋体" w:hAnsi="Arial" w:cs="Arial"/>
         <w:color w:val="000000"/>
         <w:sz w:val="22"/>
         <w:szCs w:val="22"/>
@@ -1296,397 +1533,152 @@
       </w:pPr>
     </w:pPrDefault>
   </w:docDefaults>
-  <w:latentStyles w:defLockedState="0" w:defUIPriority="99" w:defSemiHidden="0" w:defUnhideWhenUsed="0" w:defQFormat="0" w:count="382">
-    <w:lsdException w:name="Normal" w:uiPriority="0" w:qFormat="1"/>
-    <w:lsdException w:name="heading 1" w:uiPriority="9" w:qFormat="1"/>
-    <w:lsdException w:name="heading 2" w:semiHidden="1" w:uiPriority="9" w:unhideWhenUsed="1" w:qFormat="1"/>
-    <w:lsdException w:name="heading 3" w:semiHidden="1" w:uiPriority="9" w:unhideWhenUsed="1" w:qFormat="1"/>
-    <w:lsdException w:name="heading 4" w:semiHidden="1" w:uiPriority="9" w:unhideWhenUsed="1" w:qFormat="1"/>
-    <w:lsdException w:name="heading 5" w:semiHidden="1" w:uiPriority="9" w:unhideWhenUsed="1" w:qFormat="1"/>
-    <w:lsdException w:name="heading 6" w:semiHidden="1" w:uiPriority="9" w:unhideWhenUsed="1" w:qFormat="1"/>
-    <w:lsdException w:name="heading 7" w:semiHidden="1" w:uiPriority="9" w:unhideWhenUsed="1" w:qFormat="1"/>
-    <w:lsdException w:name="heading 8" w:semiHidden="1" w:uiPriority="9" w:unhideWhenUsed="1" w:qFormat="1"/>
-    <w:lsdException w:name="heading 9" w:semiHidden="1" w:uiPriority="9" w:unhideWhenUsed="1" w:qFormat="1"/>
-    <w:lsdException w:name="index 1" w:semiHidden="1" w:unhideWhenUsed="1"/>
-    <w:lsdException w:name="index 2" w:semiHidden="1" w:unhideWhenUsed="1"/>
-    <w:lsdException w:name="index 3" w:semiHidden="1" w:unhideWhenUsed="1"/>
-    <w:lsdException w:name="index 4" w:semiHidden="1" w:unhideWhenUsed="1"/>
-    <w:lsdException w:name="index 5" w:semiHidden="1" w:unhideWhenUsed="1"/>
-    <w:lsdException w:name="index 6" w:semiHidden="1" w:unhideWhenUsed="1"/>
-    <w:lsdException w:name="index 7" w:semiHidden="1" w:unhideWhenUsed="1"/>
-    <w:lsdException w:name="index 8" w:semiHidden="1" w:unhideWhenUsed="1"/>
-    <w:lsdException w:name="index 9" w:semiHidden="1" w:unhideWhenUsed="1"/>
-    <w:lsdException w:name="toc 1" w:semiHidden="1" w:uiPriority="39" w:unhideWhenUsed="1"/>
-    <w:lsdException w:name="toc 2" w:semiHidden="1" w:uiPriority="39" w:unhideWhenUsed="1"/>
-    <w:lsdException w:name="toc 3" w:semiHidden="1" w:uiPriority="39" w:unhideWhenUsed="1"/>
-    <w:lsdException w:name="toc 4" w:semiHidden="1" w:uiPriority="39" w:unhideWhenUsed="1"/>
-    <w:lsdException w:name="toc 5" w:semiHidden="1" w:uiPriority="39" w:unhideWhenUsed="1"/>
-    <w:lsdException w:name="toc 6" w:semiHidden="1" w:uiPriority="39" w:unhideWhenUsed="1"/>
-    <w:lsdException w:name="toc 7" w:semiHidden="1" w:uiPriority="39" w:unhideWhenUsed="1"/>
-    <w:lsdException w:name="toc 8" w:semiHidden="1" w:uiPriority="39" w:unhideWhenUsed="1"/>
-    <w:lsdException w:name="toc 9" w:semiHidden="1" w:uiPriority="39" w:unhideWhenUsed="1"/>
-    <w:lsdException w:name="Normal Indent" w:semiHidden="1" w:unhideWhenUsed="1"/>
-    <w:lsdException w:name="footnote text" w:semiHidden="1" w:unhideWhenUsed="1"/>
-    <w:lsdException w:name="annotation text" w:semiHidden="1" w:unhideWhenUsed="1"/>
-    <w:lsdException w:name="header" w:semiHidden="1" w:unhideWhenUsed="1"/>
-    <w:lsdException w:name="footer" w:semiHidden="1" w:unhideWhenUsed="1"/>
-    <w:lsdException w:name="index heading" w:semiHidden="1" w:unhideWhenUsed="1"/>
-    <w:lsdException w:name="caption" w:semiHidden="1" w:uiPriority="35" w:unhideWhenUsed="1" w:qFormat="1"/>
-    <w:lsdException w:name="table of figures" w:semiHidden="1" w:unhideWhenUsed="1"/>
-    <w:lsdException w:name="envelope address" w:semiHidden="1" w:unhideWhenUsed="1"/>
-    <w:lsdException w:name="envelope return" w:semiHidden="1" w:unhideWhenUsed="1"/>
-    <w:lsdException w:name="footnote reference" w:semiHidden="1" w:unhideWhenUsed="1"/>
-    <w:lsdException w:name="annotation reference" w:semiHidden="1" w:unhideWhenUsed="1"/>
-    <w:lsdException w:name="line number" w:semiHidden="1" w:unhideWhenUsed="1"/>
-    <w:lsdException w:name="page number" w:semiHidden="1" w:unhideWhenUsed="1"/>
-    <w:lsdException w:name="endnote reference" w:semiHidden="1" w:unhideWhenUsed="1"/>
-    <w:lsdException w:name="endnote text" w:semiHidden="1" w:unhideWhenUsed="1"/>
-    <w:lsdException w:name="table of authorities" w:semiHidden="1" w:unhideWhenUsed="1"/>
-    <w:lsdException w:name="macro" w:semiHidden="1" w:unhideWhenUsed="1"/>
-    <w:lsdException w:name="toa heading" w:semiHidden="1" w:unhideWhenUsed="1"/>
-    <w:lsdException w:name="List" w:semiHidden="1" w:unhideWhenUsed="1"/>
-    <w:lsdException w:name="List Bullet" w:semiHidden="1" w:unhideWhenUsed="1"/>
-    <w:lsdException w:name="List Number" w:semiHidden="1" w:unhideWhenUsed="1"/>
-    <w:lsdException w:name="List 2" w:semiHidden="1" w:unhideWhenUsed="1"/>
-    <w:lsdException w:name="List 3" w:semiHidden="1" w:unhideWhenUsed="1"/>
-    <w:lsdException w:name="List 4" w:semiHidden="1" w:unhideWhenUsed="1"/>
-    <w:lsdException w:name="List 5" w:semiHidden="1" w:unhideWhenUsed="1"/>
-    <w:lsdException w:name="List Bullet 2" w:semiHidden="1" w:unhideWhenUsed="1"/>
-    <w:lsdException w:name="List Bullet 3" w:semiHidden="1" w:unhideWhenUsed="1"/>
-    <w:lsdException w:name="List Bullet 4" w:semiHidden="1" w:unhideWhenUsed="1"/>
-    <w:lsdException w:name="List Bullet 5" w:semiHidden="1" w:unhideWhenUsed="1"/>
-    <w:lsdException w:name="List Number 2" w:semiHidden="1" w:unhideWhenUsed="1"/>
-    <w:lsdException w:name="List Number 3" w:semiHidden="1" w:unhideWhenUsed="1"/>
-    <w:lsdException w:name="List Number 4" w:semiHidden="1" w:unhideWhenUsed="1"/>
-    <w:lsdException w:name="List Number 5" w:semiHidden="1" w:unhideWhenUsed="1"/>
-    <w:lsdException w:name="Title" w:uiPriority="10" w:qFormat="1"/>
-    <w:lsdException w:name="Closing" w:semiHidden="1" w:unhideWhenUsed="1"/>
-    <w:lsdException w:name="Signature" w:semiHidden="1" w:unhideWhenUsed="1"/>
-    <w:lsdException w:name="Default Paragraph Font" w:semiHidden="1" w:uiPriority="1" w:unhideWhenUsed="1"/>
-    <w:lsdException w:name="Body Text" w:semiHidden="1" w:unhideWhenUsed="1"/>
-    <w:lsdException w:name="Body Text Indent" w:semiHidden="1" w:unhideWhenUsed="1"/>
-    <w:lsdException w:name="List Continue" w:semiHidden="1" w:unhideWhenUsed="1"/>
-    <w:lsdException w:name="List Continue 2" w:semiHidden="1" w:unhideWhenUsed="1"/>
-    <w:lsdException w:name="List Continue 3" w:semiHidden="1" w:unhideWhenUsed="1"/>
-    <w:lsdException w:name="List Continue 4" w:semiHidden="1" w:unhideWhenUsed="1"/>
-    <w:lsdException w:name="List Continue 5" w:semiHidden="1" w:unhideWhenUsed="1"/>
-    <w:lsdException w:name="Message Header" w:semiHidden="1" w:unhideWhenUsed="1"/>
-    <w:lsdException w:name="Subtitle" w:uiPriority="11" w:qFormat="1"/>
-    <w:lsdException w:name="Salutation" w:semiHidden="1" w:unhideWhenUsed="1"/>
-    <w:lsdException w:name="Date" w:semiHidden="1" w:unhideWhenUsed="1"/>
-    <w:lsdException w:name="Body Text First Indent" w:semiHidden="1" w:unhideWhenUsed="1"/>
-    <w:lsdException w:name="Body Text First Indent 2" w:semiHidden="1" w:unhideWhenUsed="1"/>
-    <w:lsdException w:name="Note Heading" w:semiHidden="1" w:unhideWhenUsed="1"/>
-    <w:lsdException w:name="Body Text 2" w:semiHidden="1" w:unhideWhenUsed="1"/>
-    <w:lsdException w:name="Body Text 3" w:semiHidden="1" w:unhideWhenUsed="1"/>
-    <w:lsdException w:name="Body Text Indent 2" w:semiHidden="1" w:unhideWhenUsed="1"/>
-    <w:lsdException w:name="Body Text Indent 3" w:semiHidden="1" w:unhideWhenUsed="1"/>
-    <w:lsdException w:name="Block Text" w:semiHidden="1" w:unhideWhenUsed="1"/>
-    <w:lsdException w:name="Hyperlink" w:semiHidden="1" w:unhideWhenUsed="1"/>
-    <w:lsdException w:name="FollowedHyperlink" w:semiHidden="1" w:unhideWhenUsed="1"/>
-    <w:lsdException w:name="Strong" w:uiPriority="22" w:qFormat="1"/>
-    <w:lsdException w:name="Emphasis" w:uiPriority="20" w:qFormat="1"/>
-    <w:lsdException w:name="Document Map" w:semiHidden="1" w:unhideWhenUsed="1"/>
-    <w:lsdException w:name="Plain Text" w:semiHidden="1" w:unhideWhenUsed="1"/>
-    <w:lsdException w:name="E-mail Signature" w:semiHidden="1" w:unhideWhenUsed="1"/>
-    <w:lsdException w:name="HTML Top of Form" w:semiHidden="1" w:unhideWhenUsed="1"/>
-    <w:lsdException w:name="HTML Bottom of Form" w:semiHidden="1" w:unhideWhenUsed="1"/>
-    <w:lsdException w:name="Normal (Web)" w:semiHidden="1" w:unhideWhenUsed="1"/>
-    <w:lsdException w:name="HTML Acronym" w:semiHidden="1" w:unhideWhenUsed="1"/>
-    <w:lsdException w:name="HTML Address" w:semiHidden="1" w:unhideWhenUsed="1"/>
-    <w:lsdException w:name="HTML Cite" w:semiHidden="1" w:unhideWhenUsed="1"/>
-    <w:lsdException w:name="HTML Code" w:semiHidden="1" w:unhideWhenUsed="1"/>
-    <w:lsdException w:name="HTML Definition" w:semiHidden="1" w:unhideWhenUsed="1"/>
-    <w:lsdException w:name="HTML Keyboard" w:semiHidden="1" w:unhideWhenUsed="1"/>
-    <w:lsdException w:name="HTML Preformatted" w:semiHidden="1" w:unhideWhenUsed="1"/>
-    <w:lsdException w:name="HTML Sample" w:semiHidden="1" w:unhideWhenUsed="1"/>
-    <w:lsdException w:name="HTML Typewriter" w:semiHidden="1" w:unhideWhenUsed="1"/>
-    <w:lsdException w:name="HTML Variable" w:semiHidden="1" w:unhideWhenUsed="1"/>
-    <w:lsdException w:name="Normal Table" w:semiHidden="1" w:unhideWhenUsed="1"/>
-    <w:lsdException w:name="annotation subject" w:semiHidden="1" w:unhideWhenUsed="1"/>
-    <w:lsdException w:name="No List" w:semiHidden="1" w:unhideWhenUsed="1"/>
-    <w:lsdException w:name="Outline List 1" w:semiHidden="1" w:unhideWhenUsed="1"/>
-    <w:lsdException w:name="Outline List 2" w:semiHidden="1" w:unhideWhenUsed="1"/>
-    <w:lsdException w:name="Outline List 3" w:semiHidden="1" w:unhideWhenUsed="1"/>
-    <w:lsdException w:name="Table Simple 1" w:semiHidden="1" w:unhideWhenUsed="1"/>
-    <w:lsdException w:name="Table Simple 2" w:semiHidden="1" w:unhideWhenUsed="1"/>
-    <w:lsdException w:name="Table Simple 3" w:semiHidden="1" w:unhideWhenUsed="1"/>
-    <w:lsdException w:name="Table Classic 1" w:semiHidden="1" w:unhideWhenUsed="1"/>
-    <w:lsdException w:name="Table Classic 2" w:semiHidden="1" w:unhideWhenUsed="1"/>
-    <w:lsdException w:name="Table Classic 3" w:semiHidden="1" w:unhideWhenUsed="1"/>
-    <w:lsdException w:name="Table Classic 4" w:semiHidden="1" w:unhideWhenUsed="1"/>
-    <w:lsdException w:name="Table Colorful 1" w:semiHidden="1" w:unhideWhenUsed="1"/>
-    <w:lsdException w:name="Table Colorful 2" w:semiHidden="1" w:unhideWhenUsed="1"/>
-    <w:lsdException w:name="Table Colorful 3" w:semiHidden="1" w:unhideWhenUsed="1"/>
-    <w:lsdException w:name="Table Columns 1" w:semiHidden="1" w:unhideWhenUsed="1"/>
-    <w:lsdException w:name="Table Columns 2" w:semiHidden="1" w:unhideWhenUsed="1"/>
-    <w:lsdException w:name="Table Columns 3" w:semiHidden="1" w:unhideWhenUsed="1"/>
-    <w:lsdException w:name="Table Columns 4" w:semiHidden="1" w:unhideWhenUsed="1"/>
-    <w:lsdException w:name="Table Columns 5" w:semiHidden="1" w:unhideWhenUsed="1"/>
-    <w:lsdException w:name="Table Grid 1" w:semiHidden="1" w:unhideWhenUsed="1"/>
-    <w:lsdException w:name="Table Grid 2" w:semiHidden="1" w:unhideWhenUsed="1"/>
-    <w:lsdException w:name="Table Grid 3" w:semiHidden="1" w:unhideWhenUsed="1"/>
-    <w:lsdException w:name="Table Grid 4" w:semiHidden="1" w:unhideWhenUsed="1"/>
-    <w:lsdException w:name="Table Grid 5" w:semiHidden="1" w:unhideWhenUsed="1"/>
-    <w:lsdException w:name="Table Grid 6" w:semiHidden="1" w:unhideWhenUsed="1"/>
-    <w:lsdException w:name="Table Grid 7" w:semiHidden="1" w:unhideWhenUsed="1"/>
-    <w:lsdException w:name="Table Grid 8" w:semiHidden="1" w:unhideWhenUsed="1"/>
-    <w:lsdException w:name="Table List 1" w:semiHidden="1" w:unhideWhenUsed="1"/>
-    <w:lsdException w:name="Table List 2" w:semiHidden="1" w:unhideWhenUsed="1"/>
-    <w:lsdException w:name="Table List 3" w:semiHidden="1" w:unhideWhenUsed="1"/>
-    <w:lsdException w:name="Table List 4" w:semiHidden="1" w:unhideWhenUsed="1"/>
-    <w:lsdException w:name="Table List 5" w:semiHidden="1" w:unhideWhenUsed="1"/>
-    <w:lsdException w:name="Table List 6" w:semiHidden="1" w:unhideWhenUsed="1"/>
-    <w:lsdException w:name="Table List 7" w:semiHidden="1" w:unhideWhenUsed="1"/>
-    <w:lsdException w:name="Table List 8" w:semiHidden="1" w:unhideWhenUsed="1"/>
-    <w:lsdException w:name="Table 3D effects 1" w:semiHidden="1" w:unhideWhenUsed="1"/>
-    <w:lsdException w:name="Table 3D effects 2" w:semiHidden="1" w:unhideWhenUsed="1"/>
-    <w:lsdException w:name="Table 3D effects 3" w:semiHidden="1" w:unhideWhenUsed="1"/>
-    <w:lsdException w:name="Table Contemporary" w:semiHidden="1" w:unhideWhenUsed="1"/>
-    <w:lsdException w:name="Table Elegant" w:semiHidden="1" w:unhideWhenUsed="1"/>
-    <w:lsdException w:name="Table Professional" w:semiHidden="1" w:unhideWhenUsed="1"/>
-    <w:lsdException w:name="Table Subtle 1" w:semiHidden="1" w:unhideWhenUsed="1"/>
-    <w:lsdException w:name="Table Subtle 2" w:semiHidden="1" w:unhideWhenUsed="1"/>
-    <w:lsdException w:name="Table Web 1" w:semiHidden="1" w:unhideWhenUsed="1"/>
-    <w:lsdException w:name="Table Web 2" w:semiHidden="1" w:unhideWhenUsed="1"/>
-    <w:lsdException w:name="Table Web 3" w:semiHidden="1" w:unhideWhenUsed="1"/>
-    <w:lsdException w:name="Balloon Text" w:semiHidden="1" w:unhideWhenUsed="1"/>
-    <w:lsdException w:name="Table Grid" w:uiPriority="39"/>
-    <w:lsdException w:name="Table Theme" w:semiHidden="1" w:unhideWhenUsed="1"/>
-    <w:lsdException w:name="Note Level 1" w:semiHidden="1" w:unhideWhenUsed="1"/>
-    <w:lsdException w:name="Note Level 2" w:semiHidden="1" w:unhideWhenUsed="1"/>
-    <w:lsdException w:name="Note Level 3" w:semiHidden="1" w:unhideWhenUsed="1"/>
-    <w:lsdException w:name="Note Level 4" w:semiHidden="1" w:unhideWhenUsed="1"/>
-    <w:lsdException w:name="Note Level 5" w:semiHidden="1" w:unhideWhenUsed="1"/>
-    <w:lsdException w:name="Note Level 6" w:semiHidden="1" w:unhideWhenUsed="1"/>
-    <w:lsdException w:name="Note Level 7" w:semiHidden="1" w:unhideWhenUsed="1"/>
-    <w:lsdException w:name="Note Level 8" w:semiHidden="1" w:unhideWhenUsed="1"/>
-    <w:lsdException w:name="Note Level 9" w:semiHidden="1" w:unhideWhenUsed="1"/>
-    <w:lsdException w:name="Placeholder Text" w:semiHidden="1"/>
-    <w:lsdException w:name="No Spacing" w:uiPriority="1" w:qFormat="1"/>
-    <w:lsdException w:name="Light Shading" w:uiPriority="60"/>
-    <w:lsdException w:name="Light List" w:uiPriority="61"/>
-    <w:lsdException w:name="Light Grid" w:uiPriority="62"/>
-    <w:lsdException w:name="Medium Shading 1" w:uiPriority="63"/>
-    <w:lsdException w:name="Medium Shading 2" w:uiPriority="64"/>
-    <w:lsdException w:name="Medium List 1" w:uiPriority="65"/>
-    <w:lsdException w:name="Medium List 2" w:uiPriority="66"/>
-    <w:lsdException w:name="Medium Grid 1" w:uiPriority="67"/>
-    <w:lsdException w:name="Medium Grid 2" w:uiPriority="68"/>
-    <w:lsdException w:name="Medium Grid 3" w:uiPriority="69"/>
-    <w:lsdException w:name="Dark List" w:uiPriority="70"/>
-    <w:lsdException w:name="Colorful Shading" w:uiPriority="71"/>
-    <w:lsdException w:name="Colorful List" w:uiPriority="72"/>
-    <w:lsdException w:name="Colorful Grid" w:uiPriority="73"/>
-    <w:lsdException w:name="Light Shading Accent 1" w:uiPriority="60"/>
-    <w:lsdException w:name="Light List Accent 1" w:uiPriority="61"/>
-    <w:lsdException w:name="Light Grid Accent 1" w:uiPriority="62"/>
-    <w:lsdException w:name="Medium Shading 1 Accent 1" w:uiPriority="63"/>
-    <w:lsdException w:name="Medium Shading 2 Accent 1" w:uiPriority="64"/>
-    <w:lsdException w:name="Medium List 1 Accent 1" w:uiPriority="65"/>
-    <w:lsdException w:name="Revision" w:semiHidden="1"/>
-    <w:lsdException w:name="List Paragraph" w:uiPriority="34" w:qFormat="1"/>
-    <w:lsdException w:name="Quote" w:uiPriority="29" w:qFormat="1"/>
-    <w:lsdException w:name="Intense Quote" w:uiPriority="30" w:qFormat="1"/>
-    <w:lsdException w:name="Medium List 2 Accent 1" w:uiPriority="66"/>
-    <w:lsdException w:name="Medium Grid 1 Accent 1" w:uiPriority="67"/>
-    <w:lsdException w:name="Medium Grid 2 Accent 1" w:uiPriority="68"/>
-    <w:lsdException w:name="Medium Grid 3 Accent 1" w:uiPriority="69"/>
-    <w:lsdException w:name="Dark List Accent 1" w:uiPriority="70"/>
-    <w:lsdException w:name="Colorful Shading Accent 1" w:uiPriority="71"/>
-    <w:lsdException w:name="Colorful List Accent 1" w:uiPriority="72"/>
-    <w:lsdException w:name="Colorful Grid Accent 1" w:uiPriority="73"/>
-    <w:lsdException w:name="Light Shading Accent 2" w:uiPriority="60"/>
-    <w:lsdException w:name="Light List Accent 2" w:uiPriority="61"/>
-    <w:lsdException w:name="Light Grid Accent 2" w:uiPriority="62"/>
-    <w:lsdException w:name="Medium Shading 1 Accent 2" w:uiPriority="63"/>
-    <w:lsdException w:name="Medium Shading 2 Accent 2" w:uiPriority="64"/>
-    <w:lsdException w:name="Medium List 1 Accent 2" w:uiPriority="65"/>
-    <w:lsdException w:name="Medium List 2 Accent 2" w:uiPriority="66"/>
-    <w:lsdException w:name="Medium Grid 1 Accent 2" w:uiPriority="67"/>
-    <w:lsdException w:name="Medium Grid 2 Accent 2" w:uiPriority="68"/>
-    <w:lsdException w:name="Medium Grid 3 Accent 2" w:uiPriority="69"/>
-    <w:lsdException w:name="Dark List Accent 2" w:uiPriority="70"/>
-    <w:lsdException w:name="Colorful Shading Accent 2" w:uiPriority="71"/>
-    <w:lsdException w:name="Colorful List Accent 2" w:uiPriority="72"/>
-    <w:lsdException w:name="Colorful Grid Accent 2" w:uiPriority="73"/>
-    <w:lsdException w:name="Light Shading Accent 3" w:uiPriority="60"/>
-    <w:lsdException w:name="Light List Accent 3" w:uiPriority="61"/>
-    <w:lsdException w:name="Light Grid Accent 3" w:uiPriority="62"/>
-    <w:lsdException w:name="Medium Shading 1 Accent 3" w:uiPriority="63"/>
-    <w:lsdException w:name="Medium Shading 2 Accent 3" w:uiPriority="64"/>
-    <w:lsdException w:name="Medium List 1 Accent 3" w:uiPriority="65"/>
-    <w:lsdException w:name="Medium List 2 Accent 3" w:uiPriority="66"/>
-    <w:lsdException w:name="Medium Grid 1 Accent 3" w:uiPriority="67"/>
-    <w:lsdException w:name="Medium Grid 2 Accent 3" w:uiPriority="68"/>
-    <w:lsdException w:name="Medium Grid 3 Accent 3" w:uiPriority="69"/>
-    <w:lsdException w:name="Dark List Accent 3" w:uiPriority="70"/>
-    <w:lsdException w:name="Colorful Shading Accent 3" w:uiPriority="71"/>
-    <w:lsdException w:name="Colorful List Accent 3" w:uiPriority="72"/>
-    <w:lsdException w:name="Colorful Grid Accent 3" w:uiPriority="73"/>
-    <w:lsdException w:name="Light Shading Accent 4" w:uiPriority="60"/>
-    <w:lsdException w:name="Light List Accent 4" w:uiPriority="61"/>
-    <w:lsdException w:name="Light Grid Accent 4" w:uiPriority="62"/>
-    <w:lsdException w:name="Medium Shading 1 Accent 4" w:uiPriority="63"/>
-    <w:lsdException w:name="Medium Shading 2 Accent 4" w:uiPriority="64"/>
-    <w:lsdException w:name="Medium List 1 Accent 4" w:uiPriority="65"/>
-    <w:lsdException w:name="Medium List 2 Accent 4" w:uiPriority="66"/>
-    <w:lsdException w:name="Medium Grid 1 Accent 4" w:uiPriority="67"/>
-    <w:lsdException w:name="Medium Grid 2 Accent 4" w:uiPriority="68"/>
-    <w:lsdException w:name="Medium Grid 3 Accent 4" w:uiPriority="69"/>
-    <w:lsdException w:name="Dark List Accent 4" w:uiPriority="70"/>
-    <w:lsdException w:name="Colorful Shading Accent 4" w:uiPriority="71"/>
-    <w:lsdException w:name="Colorful List Accent 4" w:uiPriority="72"/>
-    <w:lsdException w:name="Colorful Grid Accent 4" w:uiPriority="73"/>
-    <w:lsdException w:name="Light Shading Accent 5" w:uiPriority="60"/>
-    <w:lsdException w:name="Light List Accent 5" w:uiPriority="61"/>
-    <w:lsdException w:name="Light Grid Accent 5" w:uiPriority="62"/>
-    <w:lsdException w:name="Medium Shading 1 Accent 5" w:uiPriority="63"/>
-    <w:lsdException w:name="Medium Shading 2 Accent 5" w:uiPriority="64"/>
-    <w:lsdException w:name="Medium List 1 Accent 5" w:uiPriority="65"/>
-    <w:lsdException w:name="Medium List 2 Accent 5" w:uiPriority="66"/>
-    <w:lsdException w:name="Medium Grid 1 Accent 5" w:uiPriority="67"/>
-    <w:lsdException w:name="Medium Grid 2 Accent 5" w:uiPriority="68"/>
-    <w:lsdException w:name="Medium Grid 3 Accent 5" w:uiPriority="69"/>
-    <w:lsdException w:name="Dark List Accent 5" w:uiPriority="70"/>
-    <w:lsdException w:name="Colorful Shading Accent 5" w:uiPriority="71"/>
-    <w:lsdException w:name="Colorful List Accent 5" w:uiPriority="72"/>
-    <w:lsdException w:name="Colorful Grid Accent 5" w:uiPriority="73"/>
-    <w:lsdException w:name="Light Shading Accent 6" w:uiPriority="60"/>
-    <w:lsdException w:name="Light List Accent 6" w:uiPriority="61"/>
-    <w:lsdException w:name="Light Grid Accent 6" w:uiPriority="62"/>
-    <w:lsdException w:name="Medium Shading 1 Accent 6" w:uiPriority="63"/>
-    <w:lsdException w:name="Medium Shading 2 Accent 6" w:uiPriority="64"/>
-    <w:lsdException w:name="Medium List 1 Accent 6" w:uiPriority="65"/>
-    <w:lsdException w:name="Medium List 2 Accent 6" w:uiPriority="66"/>
-    <w:lsdException w:name="Medium Grid 1 Accent 6" w:uiPriority="67"/>
-    <w:lsdException w:name="Medium Grid 2 Accent 6" w:uiPriority="68"/>
-    <w:lsdException w:name="Medium Grid 3 Accent 6" w:uiPriority="69"/>
-    <w:lsdException w:name="Dark List Accent 6" w:uiPriority="70"/>
-    <w:lsdException w:name="Colorful Shading Accent 6" w:uiPriority="71"/>
-    <w:lsdException w:name="Colorful List Accent 6" w:uiPriority="72"/>
-    <w:lsdException w:name="Colorful Grid Accent 6" w:uiPriority="73"/>
-    <w:lsdException w:name="Subtle Emphasis" w:uiPriority="19" w:qFormat="1"/>
-    <w:lsdException w:name="Intense Emphasis" w:uiPriority="21" w:qFormat="1"/>
-    <w:lsdException w:name="Subtle Reference" w:uiPriority="31" w:qFormat="1"/>
-    <w:lsdException w:name="Intense Reference" w:uiPriority="32" w:qFormat="1"/>
-    <w:lsdException w:name="Book Title" w:uiPriority="33" w:qFormat="1"/>
-    <w:lsdException w:name="Bibliography" w:semiHidden="1" w:uiPriority="37" w:unhideWhenUsed="1"/>
-    <w:lsdException w:name="TOC Heading" w:semiHidden="1" w:uiPriority="39" w:unhideWhenUsed="1" w:qFormat="1"/>
-    <w:lsdException w:name="Plain Table 1" w:uiPriority="41"/>
-    <w:lsdException w:name="Plain Table 2" w:uiPriority="42"/>
-    <w:lsdException w:name="Plain Table 3" w:uiPriority="43"/>
-    <w:lsdException w:name="Plain Table 4" w:uiPriority="44"/>
-    <w:lsdException w:name="Plain Table 5" w:uiPriority="45"/>
-    <w:lsdException w:name="Grid Table Light" w:uiPriority="40"/>
-    <w:lsdException w:name="Grid Table 1 Light" w:uiPriority="46"/>
-    <w:lsdException w:name="Grid Table 2" w:uiPriority="47"/>
-    <w:lsdException w:name="Grid Table 3" w:uiPriority="48"/>
-    <w:lsdException w:name="Grid Table 4" w:uiPriority="49"/>
-    <w:lsdException w:name="Grid Table 5 Dark" w:uiPriority="50"/>
-    <w:lsdException w:name="Grid Table 6 Colorful" w:uiPriority="51"/>
-    <w:lsdException w:name="Grid Table 7 Colorful" w:uiPriority="52"/>
-    <w:lsdException w:name="Grid Table 1 Light Accent 1" w:uiPriority="46"/>
-    <w:lsdException w:name="Grid Table 2 Accent 1" w:uiPriority="47"/>
-    <w:lsdException w:name="Grid Table 3 Accent 1" w:uiPriority="48"/>
-    <w:lsdException w:name="Grid Table 4 Accent 1" w:uiPriority="49"/>
-    <w:lsdException w:name="Grid Table 5 Dark Accent 1" w:uiPriority="50"/>
-    <w:lsdException w:name="Grid Table 6 Colorful Accent 1" w:uiPriority="51"/>
-    <w:lsdException w:name="Grid Table 7 Colorful Accent 1" w:uiPriority="52"/>
-    <w:lsdException w:name="Grid Table 1 Light Accent 2" w:uiPriority="46"/>
-    <w:lsdException w:name="Grid Table 2 Accent 2" w:uiPriority="47"/>
-    <w:lsdException w:name="Grid Table 3 Accent 2" w:uiPriority="48"/>
-    <w:lsdException w:name="Grid Table 4 Accent 2" w:uiPriority="49"/>
-    <w:lsdException w:name="Grid Table 5 Dark Accent 2" w:uiPriority="50"/>
-    <w:lsdException w:name="Grid Table 6 Colorful Accent 2" w:uiPriority="51"/>
-    <w:lsdException w:name="Grid Table 7 Colorful Accent 2" w:uiPriority="52"/>
-    <w:lsdException w:name="Grid Table 1 Light Accent 3" w:uiPriority="46"/>
-    <w:lsdException w:name="Grid Table 2 Accent 3" w:uiPriority="47"/>
-    <w:lsdException w:name="Grid Table 3 Accent 3" w:uiPriority="48"/>
-    <w:lsdException w:name="Grid Table 4 Accent 3" w:uiPriority="49"/>
-    <w:lsdException w:name="Grid Table 5 Dark Accent 3" w:uiPriority="50"/>
-    <w:lsdException w:name="Grid Table 6 Colorful Accent 3" w:uiPriority="51"/>
-    <w:lsdException w:name="Grid Table 7 Colorful Accent 3" w:uiPriority="52"/>
-    <w:lsdException w:name="Grid Table 1 Light Accent 4" w:uiPriority="46"/>
-    <w:lsdException w:name="Grid Table 2 Accent 4" w:uiPriority="47"/>
-    <w:lsdException w:name="Grid Table 3 Accent 4" w:uiPriority="48"/>
-    <w:lsdException w:name="Grid Table 4 Accent 4" w:uiPriority="49"/>
-    <w:lsdException w:name="Grid Table 5 Dark Accent 4" w:uiPriority="50"/>
-    <w:lsdException w:name="Grid Table 6 Colorful Accent 4" w:uiPriority="51"/>
-    <w:lsdException w:name="Grid Table 7 Colorful Accent 4" w:uiPriority="52"/>
-    <w:lsdException w:name="Grid Table 1 Light Accent 5" w:uiPriority="46"/>
-    <w:lsdException w:name="Grid Table 2 Accent 5" w:uiPriority="47"/>
-    <w:lsdException w:name="Grid Table 3 Accent 5" w:uiPriority="48"/>
-    <w:lsdException w:name="Grid Table 4 Accent 5" w:uiPriority="49"/>
-    <w:lsdException w:name="Grid Table 5 Dark Accent 5" w:uiPriority="50"/>
-    <w:lsdException w:name="Grid Table 6 Colorful Accent 5" w:uiPriority="51"/>
-    <w:lsdException w:name="Grid Table 7 Colorful Accent 5" w:uiPriority="52"/>
-    <w:lsdException w:name="Grid Table 1 Light Accent 6" w:uiPriority="46"/>
-    <w:lsdException w:name="Grid Table 2 Accent 6" w:uiPriority="47"/>
-    <w:lsdException w:name="Grid Table 3 Accent 6" w:uiPriority="48"/>
-    <w:lsdException w:name="Grid Table 4 Accent 6" w:uiPriority="49"/>
-    <w:lsdException w:name="Grid Table 5 Dark Accent 6" w:uiPriority="50"/>
-    <w:lsdException w:name="Grid Table 6 Colorful Accent 6" w:uiPriority="51"/>
-    <w:lsdException w:name="Grid Table 7 Colorful Accent 6" w:uiPriority="52"/>
-    <w:lsdException w:name="List Table 1 Light" w:uiPriority="46"/>
-    <w:lsdException w:name="List Table 2" w:uiPriority="47"/>
-    <w:lsdException w:name="List Table 3" w:uiPriority="48"/>
-    <w:lsdException w:name="List Table 4" w:uiPriority="49"/>
-    <w:lsdException w:name="List Table 5 Dark" w:uiPriority="50"/>
-    <w:lsdException w:name="List Table 6 Colorful" w:uiPriority="51"/>
-    <w:lsdException w:name="List Table 7 Colorful" w:uiPriority="52"/>
-    <w:lsdException w:name="List Table 1 Light Accent 1" w:uiPriority="46"/>
-    <w:lsdException w:name="List Table 2 Accent 1" w:uiPriority="47"/>
-    <w:lsdException w:name="List Table 3 Accent 1" w:uiPriority="48"/>
-    <w:lsdException w:name="List Table 4 Accent 1" w:uiPriority="49"/>
-    <w:lsdException w:name="List Table 5 Dark Accent 1" w:uiPriority="50"/>
-    <w:lsdException w:name="List Table 6 Colorful Accent 1" w:uiPriority="51"/>
-    <w:lsdException w:name="List Table 7 Colorful Accent 1" w:uiPriority="52"/>
-    <w:lsdException w:name="List Table 1 Light Accent 2" w:uiPriority="46"/>
-    <w:lsdException w:name="List Table 2 Accent 2" w:uiPriority="47"/>
-    <w:lsdException w:name="List Table 3 Accent 2" w:uiPriority="48"/>
-    <w:lsdException w:name="List Table 4 Accent 2" w:uiPriority="49"/>
-    <w:lsdException w:name="List Table 5 Dark Accent 2" w:uiPriority="50"/>
-    <w:lsdException w:name="List Table 6 Colorful Accent 2" w:uiPriority="51"/>
-    <w:lsdException w:name="List Table 7 Colorful Accent 2" w:uiPriority="52"/>
-    <w:lsdException w:name="List Table 1 Light Accent 3" w:uiPriority="46"/>
-    <w:lsdException w:name="List Table 2 Accent 3" w:uiPriority="47"/>
-    <w:lsdException w:name="List Table 3 Accent 3" w:uiPriority="48"/>
-    <w:lsdException w:name="List Table 4 Accent 3" w:uiPriority="49"/>
-    <w:lsdException w:name="List Table 5 Dark Accent 3" w:uiPriority="50"/>
-    <w:lsdException w:name="List Table 6 Colorful Accent 3" w:uiPriority="51"/>
-    <w:lsdException w:name="List Table 7 Colorful Accent 3" w:uiPriority="52"/>
-    <w:lsdException w:name="List Table 1 Light Accent 4" w:uiPriority="46"/>
-    <w:lsdException w:name="List Table 2 Accent 4" w:uiPriority="47"/>
-    <w:lsdException w:name="List Table 3 Accent 4" w:uiPriority="48"/>
-    <w:lsdException w:name="List Table 4 Accent 4" w:uiPriority="49"/>
-    <w:lsdException w:name="List Table 5 Dark Accent 4" w:uiPriority="50"/>
-    <w:lsdException w:name="List Table 6 Colorful Accent 4" w:uiPriority="51"/>
-    <w:lsdException w:name="List Table 7 Colorful Accent 4" w:uiPriority="52"/>
-    <w:lsdException w:name="List Table 1 Light Accent 5" w:uiPriority="46"/>
-    <w:lsdException w:name="List Table 2 Accent 5" w:uiPriority="47"/>
-    <w:lsdException w:name="List Table 3 Accent 5" w:uiPriority="48"/>
-    <w:lsdException w:name="List Table 4 Accent 5" w:uiPriority="49"/>
-    <w:lsdException w:name="List Table 5 Dark Accent 5" w:uiPriority="50"/>
-    <w:lsdException w:name="List Table 6 Colorful Accent 5" w:uiPriority="51"/>
-    <w:lsdException w:name="List Table 7 Colorful Accent 5" w:uiPriority="52"/>
-    <w:lsdException w:name="List Table 1 Light Accent 6" w:uiPriority="46"/>
-    <w:lsdException w:name="List Table 2 Accent 6" w:uiPriority="47"/>
-    <w:lsdException w:name="List Table 3 Accent 6" w:uiPriority="48"/>
-    <w:lsdException w:name="List Table 4 Accent 6" w:uiPriority="49"/>
-    <w:lsdException w:name="List Table 5 Dark Accent 6" w:uiPriority="50"/>
-    <w:lsdException w:name="List Table 6 Colorful Accent 6" w:uiPriority="51"/>
-    <w:lsdException w:name="List Table 7 Colorful Accent 6" w:uiPriority="52"/>
-    <w:lsdException w:name="Mention" w:semiHidden="1" w:unhideWhenUsed="1"/>
-    <w:lsdException w:name="Smart Hyperlink" w:semiHidden="1" w:unhideWhenUsed="1"/>
+  <w:latentStyles w:defLockedState="0" w:defUIPriority="99" w:defSemiHidden="1" w:defUnhideWhenUsed="1" w:defQFormat="0" w:count="267">
+    <w:lsdException w:name="Normal" w:semiHidden="0" w:uiPriority="0" w:unhideWhenUsed="0" w:qFormat="1"/>
+    <w:lsdException w:name="heading 1" w:semiHidden="0" w:uiPriority="9" w:unhideWhenUsed="0" w:qFormat="1"/>
+    <w:lsdException w:name="heading 2" w:uiPriority="9" w:qFormat="1"/>
+    <w:lsdException w:name="heading 3" w:uiPriority="9" w:qFormat="1"/>
+    <w:lsdException w:name="heading 4" w:uiPriority="9" w:qFormat="1"/>
+    <w:lsdException w:name="heading 5" w:uiPriority="9" w:qFormat="1"/>
+    <w:lsdException w:name="heading 6" w:uiPriority="9" w:qFormat="1"/>
+    <w:lsdException w:name="heading 7" w:uiPriority="9" w:qFormat="1"/>
+    <w:lsdException w:name="heading 8" w:uiPriority="9" w:qFormat="1"/>
+    <w:lsdException w:name="heading 9" w:uiPriority="9" w:qFormat="1"/>
+    <w:lsdException w:name="toc 1" w:uiPriority="39"/>
+    <w:lsdException w:name="toc 2" w:uiPriority="39"/>
+    <w:lsdException w:name="toc 3" w:uiPriority="39"/>
+    <w:lsdException w:name="toc 4" w:uiPriority="39"/>
+    <w:lsdException w:name="toc 5" w:uiPriority="39"/>
+    <w:lsdException w:name="toc 6" w:uiPriority="39"/>
+    <w:lsdException w:name="toc 7" w:uiPriority="39"/>
+    <w:lsdException w:name="toc 8" w:uiPriority="39"/>
+    <w:lsdException w:name="toc 9" w:uiPriority="39"/>
+    <w:lsdException w:name="caption" w:uiPriority="35" w:qFormat="1"/>
+    <w:lsdException w:name="Title" w:semiHidden="0" w:uiPriority="10" w:unhideWhenUsed="0" w:qFormat="1"/>
+    <w:lsdException w:name="Default Paragraph Font" w:uiPriority="1"/>
+    <w:lsdException w:name="Subtitle" w:semiHidden="0" w:uiPriority="11" w:unhideWhenUsed="0" w:qFormat="1"/>
+    <w:lsdException w:name="Strong" w:semiHidden="0" w:uiPriority="22" w:unhideWhenUsed="0" w:qFormat="1"/>
+    <w:lsdException w:name="Emphasis" w:semiHidden="0" w:uiPriority="20" w:unhideWhenUsed="0" w:qFormat="1"/>
+    <w:lsdException w:name="Table Grid" w:semiHidden="0" w:uiPriority="39" w:unhideWhenUsed="0"/>
+    <w:lsdException w:name="Placeholder Text" w:unhideWhenUsed="0"/>
+    <w:lsdException w:name="No Spacing" w:semiHidden="0" w:uiPriority="1" w:unhideWhenUsed="0" w:qFormat="1"/>
+    <w:lsdException w:name="Light Shading" w:semiHidden="0" w:uiPriority="60" w:unhideWhenUsed="0"/>
+    <w:lsdException w:name="Light List" w:semiHidden="0" w:uiPriority="61" w:unhideWhenUsed="0"/>
+    <w:lsdException w:name="Light Grid" w:semiHidden="0" w:uiPriority="62" w:unhideWhenUsed="0"/>
+    <w:lsdException w:name="Medium Shading 1" w:semiHidden="0" w:uiPriority="63" w:unhideWhenUsed="0"/>
+    <w:lsdException w:name="Medium Shading 2" w:semiHidden="0" w:uiPriority="64" w:unhideWhenUsed="0"/>
+    <w:lsdException w:name="Medium List 1" w:semiHidden="0" w:uiPriority="65" w:unhideWhenUsed="0"/>
+    <w:lsdException w:name="Medium List 2" w:semiHidden="0" w:uiPriority="66" w:unhideWhenUsed="0"/>
+    <w:lsdException w:name="Medium Grid 1" w:semiHidden="0" w:uiPriority="67" w:unhideWhenUsed="0"/>
+    <w:lsdException w:name="Medium Grid 2" w:semiHidden="0" w:uiPriority="68" w:unhideWhenUsed="0"/>
+    <w:lsdException w:name="Medium Grid 3" w:semiHidden="0" w:uiPriority="69" w:unhideWhenUsed="0"/>
+    <w:lsdException w:name="Dark List" w:semiHidden="0" w:uiPriority="70" w:unhideWhenUsed="0"/>
+    <w:lsdException w:name="Colorful Shading" w:semiHidden="0" w:uiPriority="71" w:unhideWhenUsed="0"/>
+    <w:lsdException w:name="Colorful List" w:semiHidden="0" w:uiPriority="72" w:unhideWhenUsed="0"/>
+    <w:lsdException w:name="Colorful Grid" w:semiHidden="0" w:uiPriority="73" w:unhideWhenUsed="0"/>
+    <w:lsdException w:name="Light Shading Accent 1" w:semiHidden="0" w:uiPriority="60" w:unhideWhenUsed="0"/>
+    <w:lsdException w:name="Light List Accent 1" w:semiHidden="0" w:uiPriority="61" w:unhideWhenUsed="0"/>
+    <w:lsdException w:name="Light Grid Accent 1" w:semiHidden="0" w:uiPriority="62" w:unhideWhenUsed="0"/>
+    <w:lsdException w:name="Medium Shading 1 Accent 1" w:semiHidden="0" w:uiPriority="63" w:unhideWhenUsed="0"/>
+    <w:lsdException w:name="Medium Shading 2 Accent 1" w:semiHidden="0" w:uiPriority="64" w:unhideWhenUsed="0"/>
+    <w:lsdException w:name="Medium List 1 Accent 1" w:semiHidden="0" w:uiPriority="65" w:unhideWhenUsed="0"/>
+    <w:lsdException w:name="Revision" w:unhideWhenUsed="0"/>
+    <w:lsdException w:name="List Paragraph" w:semiHidden="0" w:uiPriority="34" w:unhideWhenUsed="0" w:qFormat="1"/>
+    <w:lsdException w:name="Quote" w:semiHidden="0" w:uiPriority="29" w:unhideWhenUsed="0" w:qFormat="1"/>
+    <w:lsdException w:name="Intense Quote" w:semiHidden="0" w:uiPriority="30" w:unhideWhenUsed="0" w:qFormat="1"/>
+    <w:lsdException w:name="Medium List 2 Accent 1" w:semiHidden="0" w:uiPriority="66" w:unhideWhenUsed="0"/>
+    <w:lsdException w:name="Medium Grid 1 Accent 1" w:semiHidden="0" w:uiPriority="67" w:unhideWhenUsed="0"/>
+    <w:lsdException w:name="Medium Grid 2 Accent 1" w:semiHidden="0" w:uiPriority="68" w:unhideWhenUsed="0"/>
+    <w:lsdException w:name="Medium Grid 3 Accent 1" w:semiHidden="0" w:uiPriority="69" w:unhideWhenUsed="0"/>
+    <w:lsdException w:name="Dark List Accent 1" w:semiHidden="0" w:uiPriority="70" w:unhideWhenUsed="0"/>
+    <w:lsdException w:name="Colorful Shading Accent 1" w:semiHidden="0" w:uiPriority="71" w:unhideWhenUsed="0"/>
+    <w:lsdException w:name="Colorful List Accent 1" w:semiHidden="0" w:uiPriority="72" w:unhideWhenUsed="0"/>
+    <w:lsdException w:name="Colorful Grid Accent 1" w:semiHidden="0" w:uiPriority="73" w:unhideWhenUsed="0"/>
+    <w:lsdException w:name="Light Shading Accent 2" w:semiHidden="0" w:uiPriority="60" w:unhideWhenUsed="0"/>
+    <w:lsdException w:name="Light List Accent 2" w:semiHidden="0" w:uiPriority="61" w:unhideWhenUsed="0"/>
+    <w:lsdException w:name="Light Grid Accent 2" w:semiHidden="0" w:uiPriority="62" w:unhideWhenUsed="0"/>
+    <w:lsdException w:name="Medium Shading 1 Accent 2" w:semiHidden="0" w:uiPriority="63" w:unhideWhenUsed="0"/>
+    <w:lsdException w:name="Medium Shading 2 Accent 2" w:semiHidden="0" w:uiPriority="64" w:unhideWhenUsed="0"/>
+    <w:lsdException w:name="Medium List 1 Accent 2" w:semiHidden="0" w:uiPriority="65" w:unhideWhenUsed="0"/>
+    <w:lsdException w:name="Medium List 2 Accent 2" w:semiHidden="0" w:uiPriority="66" w:unhideWhenUsed="0"/>
+    <w:lsdException w:name="Medium Grid 1 Accent 2" w:semiHidden="0" w:uiPriority="67" w:unhideWhenUsed="0"/>
+    <w:lsdException w:name="Medium Grid 2 Accent 2" w:semiHidden="0" w:uiPriority="68" w:unhideWhenUsed="0"/>
+    <w:lsdException w:name="Medium Grid 3 Accent 2" w:semiHidden="0" w:uiPriority="69" w:unhideWhenUsed="0"/>
+    <w:lsdException w:name="Dark List Accent 2" w:semiHidden="0" w:uiPriority="70" w:unhideWhenUsed="0"/>
+    <w:lsdException w:name="Colorful Shading Accent 2" w:semiHidden="0" w:uiPriority="71" w:unhideWhenUsed="0"/>
+    <w:lsdException w:name="Colorful List Accent 2" w:semiHidden="0" w:uiPriority="72" w:unhideWhenUsed="0"/>
+    <w:lsdException w:name="Colorful Grid Accent 2" w:semiHidden="0" w:uiPriority="73" w:unhideWhenUsed="0"/>
+    <w:lsdException w:name="Light Shading Accent 3" w:semiHidden="0" w:uiPriority="60" w:unhideWhenUsed="0"/>
+    <w:lsdException w:name="Light List Accent 3" w:semiHidden="0" w:uiPriority="61" w:unhideWhenUsed="0"/>
+    <w:lsdException w:name="Light Grid Accent 3" w:semiHidden="0" w:uiPriority="62" w:unhideWhenUsed="0"/>
+    <w:lsdException w:name="Medium Shading 1 Accent 3" w:semiHidden="0" w:uiPriority="63" w:unhideWhenUsed="0"/>
+    <w:lsdException w:name="Medium Shading 2 Accent 3" w:semiHidden="0" w:uiPriority="64" w:unhideWhenUsed="0"/>
+    <w:lsdException w:name="Medium List 1 Accent 3" w:semiHidden="0" w:uiPriority="65" w:unhideWhenUsed="0"/>
+    <w:lsdException w:name="Medium List 2 Accent 3" w:semiHidden="0" w:uiPriority="66" w:unhideWhenUsed="0"/>
+    <w:lsdException w:name="Medium Grid 1 Accent 3" w:semiHidden="0" w:uiPriority="67" w:unhideWhenUsed="0"/>
+    <w:lsdException w:name="Medium Grid 2 Accent 3" w:semiHidden="0" w:uiPriority="68" w:unhideWhenUsed="0"/>
+    <w:lsdException w:name="Medium Grid 3 Accent 3" w:semiHidden="0" w:uiPriority="69" w:unhideWhenUsed="0"/>
+    <w:lsdException w:name="Dark List Accent 3" w:semiHidden="0" w:uiPriority="70" w:unhideWhenUsed="0"/>
+    <w:lsdException w:name="Colorful Shading Accent 3" w:semiHidden="0" w:uiPriority="71" w:unhideWhenUsed="0"/>
+    <w:lsdException w:name="Colorful List Accent 3" w:semiHidden="0" w:uiPriority="72" w:unhideWhenUsed="0"/>
+    <w:lsdException w:name="Colorful Grid Accent 3" w:semiHidden="0" w:uiPriority="73" w:unhideWhenUsed="0"/>
+    <w:lsdException w:name="Light Shading Accent 4" w:semiHidden="0" w:uiPriority="60" w:unhideWhenUsed="0"/>
+    <w:lsdException w:name="Light List Accent 4" w:semiHidden="0" w:uiPriority="61" w:unhideWhenUsed="0"/>
+    <w:lsdException w:name="Light Grid Accent 4" w:semiHidden="0" w:uiPriority="62" w:unhideWhenUsed="0"/>
+    <w:lsdException w:name="Medium Shading 1 Accent 4" w:semiHidden="0" w:uiPriority="63" w:unhideWhenUsed="0"/>
+    <w:lsdException w:name="Medium Shading 2 Accent 4" w:semiHidden="0" w:uiPriority="64" w:unhideWhenUsed="0"/>
+    <w:lsdException w:name="Medium List 1 Accent 4" w:semiHidden="0" w:uiPriority="65" w:unhideWhenUsed="0"/>
+    <w:lsdException w:name="Medium List 2 Accent 4" w:semiHidden="0" w:uiPriority="66" w:unhideWhenUsed="0"/>
+    <w:lsdException w:name="Medium Grid 1 Accent 4" w:semiHidden="0" w:uiPriority="67" w:unhideWhenUsed="0"/>
+    <w:lsdException w:name="Medium Grid 2 Accent 4" w:semiHidden="0" w:uiPriority="68" w:unhideWhenUsed="0"/>
+    <w:lsdException w:name="Medium Grid 3 Accent 4" w:semiHidden="0" w:uiPriority="69" w:unhideWhenUsed="0"/>
+    <w:lsdException w:name="Dark List Accent 4" w:semiHidden="0" w:uiPriority="70" w:unhideWhenUsed="0"/>
+    <w:lsdException w:name="Colorful Shading Accent 4" w:semiHidden="0" w:uiPriority="71" w:unhideWhenUsed="0"/>
+    <w:lsdException w:name="Colorful List Accent 4" w:semiHidden="0" w:uiPriority="72" w:unhideWhenUsed="0"/>
+    <w:lsdException w:name="Colorful Grid Accent 4" w:semiHidden="0" w:uiPriority="73" w:unhideWhenUsed="0"/>
+    <w:lsdException w:name="Light Shading Accent 5" w:semiHidden="0" w:uiPriority="60" w:unhideWhenUsed="0"/>
+    <w:lsdException w:name="Light List Accent 5" w:semiHidden="0" w:uiPriority="61" w:unhideWhenUsed="0"/>
+    <w:lsdException w:name="Light Grid Accent 5" w:semiHidden="0" w:uiPriority="62" w:unhideWhenUsed="0"/>
+    <w:lsdException w:name="Medium Shading 1 Accent 5" w:semiHidden="0" w:uiPriority="63" w:unhideWhenUsed="0"/>
+    <w:lsdException w:name="Medium Shading 2 Accent 5" w:semiHidden="0" w:uiPriority="64" w:unhideWhenUsed="0"/>
+    <w:lsdException w:name="Medium List 1 Accent 5" w:semiHidden="0" w:uiPriority="65" w:unhideWhenUsed="0"/>
+    <w:lsdException w:name="Medium List 2 Accent 5" w:semiHidden="0" w:uiPriority="66" w:unhideWhenUsed="0"/>
+    <w:lsdException w:name="Medium Grid 1 Accent 5" w:semiHidden="0" w:uiPriority="67" w:unhideWhenUsed="0"/>
+    <w:lsdException w:name="Medium Grid 2 Accent 5" w:semiHidden="0" w:uiPriority="68" w:unhideWhenUsed="0"/>
+    <w:lsdException w:name="Medium Grid 3 Accent 5" w:semiHidden="0" w:uiPriority="69" w:unhideWhenUsed="0"/>
+    <w:lsdException w:name="Dark List Accent 5" w:semiHidden="0" w:uiPriority="70" w:unhideWhenUsed="0"/>
+    <w:lsdException w:name="Colorful Shading Accent 5" w:semiHidden="0" w:uiPriority="71" w:unhideWhenUsed="0"/>
+    <w:lsdException w:name="Colorful List Accent 5" w:semiHidden="0" w:uiPriority="72" w:unhideWhenUsed="0"/>
+    <w:lsdException w:name="Colorful Grid Accent 5" w:semiHidden="0" w:uiPriority="73" w:unhideWhenUsed="0"/>
+    <w:lsdException w:name="Light Shading Accent 6" w:semiHidden="0" w:uiPriority="60" w:unhideWhenUsed="0"/>
+    <w:lsdException w:name="Light List Accent 6" w:semiHidden="0" w:uiPriority="61" w:unhideWhenUsed="0"/>
+    <w:lsdException w:name="Light Grid Accent 6" w:semiHidden="0" w:uiPriority="62" w:unhideWhenUsed="0"/>
+    <w:lsdException w:name="Medium Shading 1 Accent 6" w:semiHidden="0" w:uiPriority="63" w:unhideWhenUsed="0"/>
+    <w:lsdException w:name="Medium Shading 2 Accent 6" w:semiHidden="0" w:uiPriority="64" w:unhideWhenUsed="0"/>
+    <w:lsdException w:name="Medium List 1 Accent 6" w:semiHidden="0" w:uiPriority="65" w:unhideWhenUsed="0"/>
+    <w:lsdException w:name="Medium List 2 Accent 6" w:semiHidden="0" w:uiPriority="66" w:unhideWhenUsed="0"/>
+    <w:lsdException w:name="Medium Grid 1 Accent 6" w:semiHidden="0" w:uiPriority="67" w:unhideWhenUsed="0"/>
+    <w:lsdException w:name="Medium Grid 2 Accent 6" w:semiHidden="0" w:uiPriority="68" w:unhideWhenUsed="0"/>
+    <w:lsdException w:name="Medium Grid 3 Accent 6" w:semiHidden="0" w:uiPriority="69" w:unhideWhenUsed="0"/>
+    <w:lsdException w:name="Dark List Accent 6" w:semiHidden="0" w:uiPriority="70" w:unhideWhenUsed="0"/>
+    <w:lsdException w:name="Colorful Shading Accent 6" w:semiHidden="0" w:uiPriority="71" w:unhideWhenUsed="0"/>
+    <w:lsdException w:name="Colorful List Accent 6" w:semiHidden="0" w:uiPriority="72" w:unhideWhenUsed="0"/>
+    <w:lsdException w:name="Colorful Grid Accent 6" w:semiHidden="0" w:uiPriority="73" w:unhideWhenUsed="0"/>
+    <w:lsdException w:name="Subtle Emphasis" w:semiHidden="0" w:uiPriority="19" w:unhideWhenUsed="0" w:qFormat="1"/>
+    <w:lsdException w:name="Intense Emphasis" w:semiHidden="0" w:uiPriority="21" w:unhideWhenUsed="0" w:qFormat="1"/>
+    <w:lsdException w:name="Subtle Reference" w:semiHidden="0" w:uiPriority="31" w:unhideWhenUsed="0" w:qFormat="1"/>
+    <w:lsdException w:name="Intense Reference" w:semiHidden="0" w:uiPriority="32" w:unhideWhenUsed="0" w:qFormat="1"/>
+    <w:lsdException w:name="Book Title" w:semiHidden="0" w:uiPriority="33" w:unhideWhenUsed="0" w:qFormat="1"/>
+    <w:lsdException w:name="Bibliography" w:uiPriority="37"/>
+    <w:lsdException w:name="TOC Heading" w:uiPriority="39" w:qFormat="1"/>
   </w:latentStyles>
-  <w:style w:type="paragraph" w:default="1" w:styleId="Normal">
+  <w:style w:type="paragraph" w:default="1" w:styleId="a">
     <w:name w:val="Normal"/>
   </w:style>
-  <w:style w:type="paragraph" w:styleId="Heading1">
+  <w:style w:type="paragraph" w:styleId="1">
     <w:name w:val="heading 1"/>
-    <w:basedOn w:val="Normal"/>
-    <w:next w:val="Normal"/>
+    <w:basedOn w:val="a"/>
+    <w:next w:val="a"/>
     <w:pPr>
       <w:keepNext/>
       <w:keepLines/>
@@ -1700,10 +1692,10 @@
       <w:szCs w:val="32"/>
     </w:rPr>
   </w:style>
-  <w:style w:type="paragraph" w:styleId="Heading2">
+  <w:style w:type="paragraph" w:styleId="2">
     <w:name w:val="heading 2"/>
-    <w:basedOn w:val="Normal"/>
-    <w:next w:val="Normal"/>
+    <w:basedOn w:val="a"/>
+    <w:next w:val="a"/>
     <w:pPr>
       <w:keepNext/>
       <w:keepLines/>
@@ -1718,10 +1710,10 @@
       <w:szCs w:val="26"/>
     </w:rPr>
   </w:style>
-  <w:style w:type="paragraph" w:styleId="Heading3">
+  <w:style w:type="paragraph" w:styleId="3">
     <w:name w:val="heading 3"/>
-    <w:basedOn w:val="Normal"/>
-    <w:next w:val="Normal"/>
+    <w:basedOn w:val="a"/>
+    <w:next w:val="a"/>
     <w:pPr>
       <w:keepNext/>
       <w:keepLines/>
@@ -1737,10 +1729,10 @@
       <w:szCs w:val="24"/>
     </w:rPr>
   </w:style>
-  <w:style w:type="paragraph" w:styleId="Heading4">
+  <w:style w:type="paragraph" w:styleId="4">
     <w:name w:val="heading 4"/>
-    <w:basedOn w:val="Normal"/>
-    <w:next w:val="Normal"/>
+    <w:basedOn w:val="a"/>
+    <w:next w:val="a"/>
     <w:pPr>
       <w:keepNext/>
       <w:keepLines/>
@@ -1754,10 +1746,10 @@
       <w:u w:val="single"/>
     </w:rPr>
   </w:style>
-  <w:style w:type="paragraph" w:styleId="Heading5">
+  <w:style w:type="paragraph" w:styleId="5">
     <w:name w:val="heading 5"/>
-    <w:basedOn w:val="Normal"/>
-    <w:next w:val="Normal"/>
+    <w:basedOn w:val="a"/>
+    <w:next w:val="a"/>
     <w:pPr>
       <w:keepNext/>
       <w:keepLines/>
@@ -1770,10 +1762,10 @@
       <w:color w:val="666666"/>
     </w:rPr>
   </w:style>
-  <w:style w:type="paragraph" w:styleId="Heading6">
+  <w:style w:type="paragraph" w:styleId="6">
     <w:name w:val="heading 6"/>
-    <w:basedOn w:val="Normal"/>
-    <w:next w:val="Normal"/>
+    <w:basedOn w:val="a"/>
+    <w:next w:val="a"/>
     <w:pPr>
       <w:keepNext/>
       <w:keepLines/>
@@ -1787,13 +1779,13 @@
       <w:color w:val="666666"/>
     </w:rPr>
   </w:style>
-  <w:style w:type="character" w:default="1" w:styleId="DefaultParagraphFont">
+  <w:style w:type="character" w:default="1" w:styleId="a0">
     <w:name w:val="Default Paragraph Font"/>
     <w:uiPriority w:val="1"/>
     <w:semiHidden/>
     <w:unhideWhenUsed/>
   </w:style>
-  <w:style w:type="table" w:default="1" w:styleId="TableNormal">
+  <w:style w:type="table" w:default="1" w:styleId="a1">
     <w:name w:val="Normal Table"/>
     <w:uiPriority w:val="99"/>
     <w:semiHidden/>
@@ -1808,16 +1800,16 @@
       </w:tblCellMar>
     </w:tblPr>
   </w:style>
-  <w:style w:type="numbering" w:default="1" w:styleId="NoList">
+  <w:style w:type="numbering" w:default="1" w:styleId="a2">
     <w:name w:val="No List"/>
     <w:uiPriority w:val="99"/>
     <w:semiHidden/>
     <w:unhideWhenUsed/>
   </w:style>
-  <w:style w:type="paragraph" w:styleId="Title">
+  <w:style w:type="paragraph" w:styleId="a3">
     <w:name w:val="Title"/>
-    <w:basedOn w:val="Normal"/>
-    <w:next w:val="Normal"/>
+    <w:basedOn w:val="a"/>
+    <w:next w:val="a"/>
     <w:pPr>
       <w:keepNext/>
       <w:keepLines/>
@@ -1829,10 +1821,10 @@
       <w:szCs w:val="42"/>
     </w:rPr>
   </w:style>
-  <w:style w:type="paragraph" w:styleId="Subtitle">
+  <w:style w:type="paragraph" w:styleId="a4">
     <w:name w:val="Subtitle"/>
-    <w:basedOn w:val="Normal"/>
-    <w:next w:val="Normal"/>
+    <w:basedOn w:val="a"/>
+    <w:next w:val="a"/>
     <w:pPr>
       <w:keepNext/>
       <w:keepLines/>
@@ -1847,9 +1839,347 @@
       <w:szCs w:val="26"/>
     </w:rPr>
   </w:style>
-  <w:style w:type="paragraph" w:styleId="ListParagraph">
+  <w:style w:type="paragraph" w:styleId="a5">
     <w:name w:val="List Paragraph"/>
-    <w:basedOn w:val="Normal"/>
+    <w:basedOn w:val="a"/>
+    <w:uiPriority w:val="34"/>
+    <w:qFormat/>
+    <w:rsid w:val="00B97162"/>
+    <w:pPr>
+      <w:ind w:left="720"/>
+      <w:contextualSpacing/>
+    </w:pPr>
+  </w:style>
+</w:styles>
+</file>
+
+<file path=word/stylesWithEffects.xml><?xml version="1.0" encoding="utf-8"?>
+<w:styles xmlns:wpc="http://schemas.microsoft.com/office/word/2010/wordprocessingCanvas" xmlns:mc="http://schemas.openxmlformats.org/markup-compatibility/2006" xmlns:o="urn:schemas-microsoft-com:office:office" xmlns:r="http://schemas.openxmlformats.org/officeDocument/2006/relationships" xmlns:m="http://schemas.openxmlformats.org/officeDocument/2006/math" xmlns:v="urn:schemas-microsoft-com:vml" xmlns:wp14="http://schemas.microsoft.com/office/word/2010/wordprocessingDrawing" xmlns:wp="http://schemas.openxmlformats.org/drawingml/2006/wordprocessingDrawing" xmlns:w10="urn:schemas-microsoft-com:office:word" xmlns:w="http://schemas.openxmlformats.org/wordprocessingml/2006/main" xmlns:w14="http://schemas.microsoft.com/office/word/2010/wordml" xmlns:wpg="http://schemas.microsoft.com/office/word/2010/wordprocessingGroup" xmlns:wpi="http://schemas.microsoft.com/office/word/2010/wordprocessingInk" xmlns:wne="http://schemas.microsoft.com/office/word/2006/wordml" xmlns:wps="http://schemas.microsoft.com/office/word/2010/wordprocessingShape" mc:Ignorable="w14 wp14">
+  <w:docDefaults>
+    <w:rPrDefault>
+      <w:rPr>
+        <w:rFonts w:ascii="Arial" w:eastAsia="宋体" w:hAnsi="Arial" w:cs="Arial"/>
+        <w:color w:val="000000"/>
+        <w:sz w:val="22"/>
+        <w:szCs w:val="22"/>
+        <w:lang w:val="en-US" w:eastAsia="en-US" w:bidi="ar-SA"/>
+      </w:rPr>
+    </w:rPrDefault>
+    <w:pPrDefault>
+      <w:pPr>
+        <w:spacing w:line="276" w:lineRule="auto"/>
+      </w:pPr>
+    </w:pPrDefault>
+  </w:docDefaults>
+  <w:latentStyles w:defLockedState="0" w:defUIPriority="99" w:defSemiHidden="1" w:defUnhideWhenUsed="1" w:defQFormat="0" w:count="267">
+    <w:lsdException w:name="Normal" w:semiHidden="0" w:uiPriority="0" w:unhideWhenUsed="0" w:qFormat="1"/>
+    <w:lsdException w:name="heading 1" w:semiHidden="0" w:uiPriority="9" w:unhideWhenUsed="0" w:qFormat="1"/>
+    <w:lsdException w:name="heading 2" w:uiPriority="9" w:qFormat="1"/>
+    <w:lsdException w:name="heading 3" w:uiPriority="9" w:qFormat="1"/>
+    <w:lsdException w:name="heading 4" w:uiPriority="9" w:qFormat="1"/>
+    <w:lsdException w:name="heading 5" w:uiPriority="9" w:qFormat="1"/>
+    <w:lsdException w:name="heading 6" w:uiPriority="9" w:qFormat="1"/>
+    <w:lsdException w:name="heading 7" w:uiPriority="9" w:qFormat="1"/>
+    <w:lsdException w:name="heading 8" w:uiPriority="9" w:qFormat="1"/>
+    <w:lsdException w:name="heading 9" w:uiPriority="9" w:qFormat="1"/>
+    <w:lsdException w:name="toc 1" w:uiPriority="39"/>
+    <w:lsdException w:name="toc 2" w:uiPriority="39"/>
+    <w:lsdException w:name="toc 3" w:uiPriority="39"/>
+    <w:lsdException w:name="toc 4" w:uiPriority="39"/>
+    <w:lsdException w:name="toc 5" w:uiPriority="39"/>
+    <w:lsdException w:name="toc 6" w:uiPriority="39"/>
+    <w:lsdException w:name="toc 7" w:uiPriority="39"/>
+    <w:lsdException w:name="toc 8" w:uiPriority="39"/>
+    <w:lsdException w:name="toc 9" w:uiPriority="39"/>
+    <w:lsdException w:name="caption" w:uiPriority="35" w:qFormat="1"/>
+    <w:lsdException w:name="Title" w:semiHidden="0" w:uiPriority="10" w:unhideWhenUsed="0" w:qFormat="1"/>
+    <w:lsdException w:name="Default Paragraph Font" w:uiPriority="1"/>
+    <w:lsdException w:name="Subtitle" w:semiHidden="0" w:uiPriority="11" w:unhideWhenUsed="0" w:qFormat="1"/>
+    <w:lsdException w:name="Strong" w:semiHidden="0" w:uiPriority="22" w:unhideWhenUsed="0" w:qFormat="1"/>
+    <w:lsdException w:name="Emphasis" w:semiHidden="0" w:uiPriority="20" w:unhideWhenUsed="0" w:qFormat="1"/>
+    <w:lsdException w:name="Table Grid" w:semiHidden="0" w:uiPriority="39" w:unhideWhenUsed="0"/>
+    <w:lsdException w:name="Placeholder Text" w:unhideWhenUsed="0"/>
+    <w:lsdException w:name="No Spacing" w:semiHidden="0" w:uiPriority="1" w:unhideWhenUsed="0" w:qFormat="1"/>
+    <w:lsdException w:name="Light Shading" w:semiHidden="0" w:uiPriority="60" w:unhideWhenUsed="0"/>
+    <w:lsdException w:name="Light List" w:semiHidden="0" w:uiPriority="61" w:unhideWhenUsed="0"/>
+    <w:lsdException w:name="Light Grid" w:semiHidden="0" w:uiPriority="62" w:unhideWhenUsed="0"/>
+    <w:lsdException w:name="Medium Shading 1" w:semiHidden="0" w:uiPriority="63" w:unhideWhenUsed="0"/>
+    <w:lsdException w:name="Medium Shading 2" w:semiHidden="0" w:uiPriority="64" w:unhideWhenUsed="0"/>
+    <w:lsdException w:name="Medium List 1" w:semiHidden="0" w:uiPriority="65" w:unhideWhenUsed="0"/>
+    <w:lsdException w:name="Medium List 2" w:semiHidden="0" w:uiPriority="66" w:unhideWhenUsed="0"/>
+    <w:lsdException w:name="Medium Grid 1" w:semiHidden="0" w:uiPriority="67" w:unhideWhenUsed="0"/>
+    <w:lsdException w:name="Medium Grid 2" w:semiHidden="0" w:uiPriority="68" w:unhideWhenUsed="0"/>
+    <w:lsdException w:name="Medium Grid 3" w:semiHidden="0" w:uiPriority="69" w:unhideWhenUsed="0"/>
+    <w:lsdException w:name="Dark List" w:semiHidden="0" w:uiPriority="70" w:unhideWhenUsed="0"/>
+    <w:lsdException w:name="Colorful Shading" w:semiHidden="0" w:uiPriority="71" w:unhideWhenUsed="0"/>
+    <w:lsdException w:name="Colorful List" w:semiHidden="0" w:uiPriority="72" w:unhideWhenUsed="0"/>
+    <w:lsdException w:name="Colorful Grid" w:semiHidden="0" w:uiPriority="73" w:unhideWhenUsed="0"/>
+    <w:lsdException w:name="Light Shading Accent 1" w:semiHidden="0" w:uiPriority="60" w:unhideWhenUsed="0"/>
+    <w:lsdException w:name="Light List Accent 1" w:semiHidden="0" w:uiPriority="61" w:unhideWhenUsed="0"/>
+    <w:lsdException w:name="Light Grid Accent 1" w:semiHidden="0" w:uiPriority="62" w:unhideWhenUsed="0"/>
+    <w:lsdException w:name="Medium Shading 1 Accent 1" w:semiHidden="0" w:uiPriority="63" w:unhideWhenUsed="0"/>
+    <w:lsdException w:name="Medium Shading 2 Accent 1" w:semiHidden="0" w:uiPriority="64" w:unhideWhenUsed="0"/>
+    <w:lsdException w:name="Medium List 1 Accent 1" w:semiHidden="0" w:uiPriority="65" w:unhideWhenUsed="0"/>
+    <w:lsdException w:name="Revision" w:unhideWhenUsed="0"/>
+    <w:lsdException w:name="List Paragraph" w:semiHidden="0" w:uiPriority="34" w:unhideWhenUsed="0" w:qFormat="1"/>
+    <w:lsdException w:name="Quote" w:semiHidden="0" w:uiPriority="29" w:unhideWhenUsed="0" w:qFormat="1"/>
+    <w:lsdException w:name="Intense Quote" w:semiHidden="0" w:uiPriority="30" w:unhideWhenUsed="0" w:qFormat="1"/>
+    <w:lsdException w:name="Medium List 2 Accent 1" w:semiHidden="0" w:uiPriority="66" w:unhideWhenUsed="0"/>
+    <w:lsdException w:name="Medium Grid 1 Accent 1" w:semiHidden="0" w:uiPriority="67" w:unhideWhenUsed="0"/>
+    <w:lsdException w:name="Medium Grid 2 Accent 1" w:semiHidden="0" w:uiPriority="68" w:unhideWhenUsed="0"/>
+    <w:lsdException w:name="Medium Grid 3 Accent 1" w:semiHidden="0" w:uiPriority="69" w:unhideWhenUsed="0"/>
+    <w:lsdException w:name="Dark List Accent 1" w:semiHidden="0" w:uiPriority="70" w:unhideWhenUsed="0"/>
+    <w:lsdException w:name="Colorful Shading Accent 1" w:semiHidden="0" w:uiPriority="71" w:unhideWhenUsed="0"/>
+    <w:lsdException w:name="Colorful List Accent 1" w:semiHidden="0" w:uiPriority="72" w:unhideWhenUsed="0"/>
+    <w:lsdException w:name="Colorful Grid Accent 1" w:semiHidden="0" w:uiPriority="73" w:unhideWhenUsed="0"/>
+    <w:lsdException w:name="Light Shading Accent 2" w:semiHidden="0" w:uiPriority="60" w:unhideWhenUsed="0"/>
+    <w:lsdException w:name="Light List Accent 2" w:semiHidden="0" w:uiPriority="61" w:unhideWhenUsed="0"/>
+    <w:lsdException w:name="Light Grid Accent 2" w:semiHidden="0" w:uiPriority="62" w:unhideWhenUsed="0"/>
+    <w:lsdException w:name="Medium Shading 1 Accent 2" w:semiHidden="0" w:uiPriority="63" w:unhideWhenUsed="0"/>
+    <w:lsdException w:name="Medium Shading 2 Accent 2" w:semiHidden="0" w:uiPriority="64" w:unhideWhenUsed="0"/>
+    <w:lsdException w:name="Medium List 1 Accent 2" w:semiHidden="0" w:uiPriority="65" w:unhideWhenUsed="0"/>
+    <w:lsdException w:name="Medium List 2 Accent 2" w:semiHidden="0" w:uiPriority="66" w:unhideWhenUsed="0"/>
+    <w:lsdException w:name="Medium Grid 1 Accent 2" w:semiHidden="0" w:uiPriority="67" w:unhideWhenUsed="0"/>
+    <w:lsdException w:name="Medium Grid 2 Accent 2" w:semiHidden="0" w:uiPriority="68" w:unhideWhenUsed="0"/>
+    <w:lsdException w:name="Medium Grid 3 Accent 2" w:semiHidden="0" w:uiPriority="69" w:unhideWhenUsed="0"/>
+    <w:lsdException w:name="Dark List Accent 2" w:semiHidden="0" w:uiPriority="70" w:unhideWhenUsed="0"/>
+    <w:lsdException w:name="Colorful Shading Accent 2" w:semiHidden="0" w:uiPriority="71" w:unhideWhenUsed="0"/>
+    <w:lsdException w:name="Colorful List Accent 2" w:semiHidden="0" w:uiPriority="72" w:unhideWhenUsed="0"/>
+    <w:lsdException w:name="Colorful Grid Accent 2" w:semiHidden="0" w:uiPriority="73" w:unhideWhenUsed="0"/>
+    <w:lsdException w:name="Light Shading Accent 3" w:semiHidden="0" w:uiPriority="60" w:unhideWhenUsed="0"/>
+    <w:lsdException w:name="Light List Accent 3" w:semiHidden="0" w:uiPriority="61" w:unhideWhenUsed="0"/>
+    <w:lsdException w:name="Light Grid Accent 3" w:semiHidden="0" w:uiPriority="62" w:unhideWhenUsed="0"/>
+    <w:lsdException w:name="Medium Shading 1 Accent 3" w:semiHidden="0" w:uiPriority="63" w:unhideWhenUsed="0"/>
+    <w:lsdException w:name="Medium Shading 2 Accent 3" w:semiHidden="0" w:uiPriority="64" w:unhideWhenUsed="0"/>
+    <w:lsdException w:name="Medium List 1 Accent 3" w:semiHidden="0" w:uiPriority="65" w:unhideWhenUsed="0"/>
+    <w:lsdException w:name="Medium List 2 Accent 3" w:semiHidden="0" w:uiPriority="66" w:unhideWhenUsed="0"/>
+    <w:lsdException w:name="Medium Grid 1 Accent 3" w:semiHidden="0" w:uiPriority="67" w:unhideWhenUsed="0"/>
+    <w:lsdException w:name="Medium Grid 2 Accent 3" w:semiHidden="0" w:uiPriority="68" w:unhideWhenUsed="0"/>
+    <w:lsdException w:name="Medium Grid 3 Accent 3" w:semiHidden="0" w:uiPriority="69" w:unhideWhenUsed="0"/>
+    <w:lsdException w:name="Dark List Accent 3" w:semiHidden="0" w:uiPriority="70" w:unhideWhenUsed="0"/>
+    <w:lsdException w:name="Colorful Shading Accent 3" w:semiHidden="0" w:uiPriority="71" w:unhideWhenUsed="0"/>
+    <w:lsdException w:name="Colorful List Accent 3" w:semiHidden="0" w:uiPriority="72" w:unhideWhenUsed="0"/>
+    <w:lsdException w:name="Colorful Grid Accent 3" w:semiHidden="0" w:uiPriority="73" w:unhideWhenUsed="0"/>
+    <w:lsdException w:name="Light Shading Accent 4" w:semiHidden="0" w:uiPriority="60" w:unhideWhenUsed="0"/>
+    <w:lsdException w:name="Light List Accent 4" w:semiHidden="0" w:uiPriority="61" w:unhideWhenUsed="0"/>
+    <w:lsdException w:name="Light Grid Accent 4" w:semiHidden="0" w:uiPriority="62" w:unhideWhenUsed="0"/>
+    <w:lsdException w:name="Medium Shading 1 Accent 4" w:semiHidden="0" w:uiPriority="63" w:unhideWhenUsed="0"/>
+    <w:lsdException w:name="Medium Shading 2 Accent 4" w:semiHidden="0" w:uiPriority="64" w:unhideWhenUsed="0"/>
+    <w:lsdException w:name="Medium List 1 Accent 4" w:semiHidden="0" w:uiPriority="65" w:unhideWhenUsed="0"/>
+    <w:lsdException w:name="Medium List 2 Accent 4" w:semiHidden="0" w:uiPriority="66" w:unhideWhenUsed="0"/>
+    <w:lsdException w:name="Medium Grid 1 Accent 4" w:semiHidden="0" w:uiPriority="67" w:unhideWhenUsed="0"/>
+    <w:lsdException w:name="Medium Grid 2 Accent 4" w:semiHidden="0" w:uiPriority="68" w:unhideWhenUsed="0"/>
+    <w:lsdException w:name="Medium Grid 3 Accent 4" w:semiHidden="0" w:uiPriority="69" w:unhideWhenUsed="0"/>
+    <w:lsdException w:name="Dark List Accent 4" w:semiHidden="0" w:uiPriority="70" w:unhideWhenUsed="0"/>
+    <w:lsdException w:name="Colorful Shading Accent 4" w:semiHidden="0" w:uiPriority="71" w:unhideWhenUsed="0"/>
+    <w:lsdException w:name="Colorful List Accent 4" w:semiHidden="0" w:uiPriority="72" w:unhideWhenUsed="0"/>
+    <w:lsdException w:name="Colorful Grid Accent 4" w:semiHidden="0" w:uiPriority="73" w:unhideWhenUsed="0"/>
+    <w:lsdException w:name="Light Shading Accent 5" w:semiHidden="0" w:uiPriority="60" w:unhideWhenUsed="0"/>
+    <w:lsdException w:name="Light List Accent 5" w:semiHidden="0" w:uiPriority="61" w:unhideWhenUsed="0"/>
+    <w:lsdException w:name="Light Grid Accent 5" w:semiHidden="0" w:uiPriority="62" w:unhideWhenUsed="0"/>
+    <w:lsdException w:name="Medium Shading 1 Accent 5" w:semiHidden="0" w:uiPriority="63" w:unhideWhenUsed="0"/>
+    <w:lsdException w:name="Medium Shading 2 Accent 5" w:semiHidden="0" w:uiPriority="64" w:unhideWhenUsed="0"/>
+    <w:lsdException w:name="Medium List 1 Accent 5" w:semiHidden="0" w:uiPriority="65" w:unhideWhenUsed="0"/>
+    <w:lsdException w:name="Medium List 2 Accent 5" w:semiHidden="0" w:uiPriority="66" w:unhideWhenUsed="0"/>
+    <w:lsdException w:name="Medium Grid 1 Accent 5" w:semiHidden="0" w:uiPriority="67" w:unhideWhenUsed="0"/>
+    <w:lsdException w:name="Medium Grid 2 Accent 5" w:semiHidden="0" w:uiPriority="68" w:unhideWhenUsed="0"/>
+    <w:lsdException w:name="Medium Grid 3 Accent 5" w:semiHidden="0" w:uiPriority="69" w:unhideWhenUsed="0"/>
+    <w:lsdException w:name="Dark List Accent 5" w:semiHidden="0" w:uiPriority="70" w:unhideWhenUsed="0"/>
+    <w:lsdException w:name="Colorful Shading Accent 5" w:semiHidden="0" w:uiPriority="71" w:unhideWhenUsed="0"/>
+    <w:lsdException w:name="Colorful List Accent 5" w:semiHidden="0" w:uiPriority="72" w:unhideWhenUsed="0"/>
+    <w:lsdException w:name="Colorful Grid Accent 5" w:semiHidden="0" w:uiPriority="73" w:unhideWhenUsed="0"/>
+    <w:lsdException w:name="Light Shading Accent 6" w:semiHidden="0" w:uiPriority="60" w:unhideWhenUsed="0"/>
+    <w:lsdException w:name="Light List Accent 6" w:semiHidden="0" w:uiPriority="61" w:unhideWhenUsed="0"/>
+    <w:lsdException w:name="Light Grid Accent 6" w:semiHidden="0" w:uiPriority="62" w:unhideWhenUsed="0"/>
+    <w:lsdException w:name="Medium Shading 1 Accent 6" w:semiHidden="0" w:uiPriority="63" w:unhideWhenUsed="0"/>
+    <w:lsdException w:name="Medium Shading 2 Accent 6" w:semiHidden="0" w:uiPriority="64" w:unhideWhenUsed="0"/>
+    <w:lsdException w:name="Medium List 1 Accent 6" w:semiHidden="0" w:uiPriority="65" w:unhideWhenUsed="0"/>
+    <w:lsdException w:name="Medium List 2 Accent 6" w:semiHidden="0" w:uiPriority="66" w:unhideWhenUsed="0"/>
+    <w:lsdException w:name="Medium Grid 1 Accent 6" w:semiHidden="0" w:uiPriority="67" w:unhideWhenUsed="0"/>
+    <w:lsdException w:name="Medium Grid 2 Accent 6" w:semiHidden="0" w:uiPriority="68" w:unhideWhenUsed="0"/>
+    <w:lsdException w:name="Medium Grid 3 Accent 6" w:semiHidden="0" w:uiPriority="69" w:unhideWhenUsed="0"/>
+    <w:lsdException w:name="Dark List Accent 6" w:semiHidden="0" w:uiPriority="70" w:unhideWhenUsed="0"/>
+    <w:lsdException w:name="Colorful Shading Accent 6" w:semiHidden="0" w:uiPriority="71" w:unhideWhenUsed="0"/>
+    <w:lsdException w:name="Colorful List Accent 6" w:semiHidden="0" w:uiPriority="72" w:unhideWhenUsed="0"/>
+    <w:lsdException w:name="Colorful Grid Accent 6" w:semiHidden="0" w:uiPriority="73" w:unhideWhenUsed="0"/>
+    <w:lsdException w:name="Subtle Emphasis" w:semiHidden="0" w:uiPriority="19" w:unhideWhenUsed="0" w:qFormat="1"/>
+    <w:lsdException w:name="Intense Emphasis" w:semiHidden="0" w:uiPriority="21" w:unhideWhenUsed="0" w:qFormat="1"/>
+    <w:lsdException w:name="Subtle Reference" w:semiHidden="0" w:uiPriority="31" w:unhideWhenUsed="0" w:qFormat="1"/>
+    <w:lsdException w:name="Intense Reference" w:semiHidden="0" w:uiPriority="32" w:unhideWhenUsed="0" w:qFormat="1"/>
+    <w:lsdException w:name="Book Title" w:semiHidden="0" w:uiPriority="33" w:unhideWhenUsed="0" w:qFormat="1"/>
+    <w:lsdException w:name="Bibliography" w:uiPriority="37"/>
+    <w:lsdException w:name="TOC Heading" w:uiPriority="39" w:qFormat="1"/>
+  </w:latentStyles>
+  <w:style w:type="paragraph" w:default="1" w:styleId="a">
+    <w:name w:val="Normal"/>
+  </w:style>
+  <w:style w:type="paragraph" w:styleId="1">
+    <w:name w:val="heading 1"/>
+    <w:basedOn w:val="a"/>
+    <w:next w:val="a"/>
+    <w:pPr>
+      <w:keepNext/>
+      <w:keepLines/>
+      <w:spacing w:before="200"/>
+      <w:contextualSpacing/>
+      <w:outlineLvl w:val="0"/>
+    </w:pPr>
+    <w:rPr>
+      <w:rFonts w:ascii="Trebuchet MS" w:eastAsia="Trebuchet MS" w:hAnsi="Trebuchet MS" w:cs="Trebuchet MS"/>
+      <w:sz w:val="32"/>
+      <w:szCs w:val="32"/>
+    </w:rPr>
+  </w:style>
+  <w:style w:type="paragraph" w:styleId="2">
+    <w:name w:val="heading 2"/>
+    <w:basedOn w:val="a"/>
+    <w:next w:val="a"/>
+    <w:pPr>
+      <w:keepNext/>
+      <w:keepLines/>
+      <w:spacing w:before="200"/>
+      <w:contextualSpacing/>
+      <w:outlineLvl w:val="1"/>
+    </w:pPr>
+    <w:rPr>
+      <w:rFonts w:ascii="Trebuchet MS" w:eastAsia="Trebuchet MS" w:hAnsi="Trebuchet MS" w:cs="Trebuchet MS"/>
+      <w:b/>
+      <w:sz w:val="26"/>
+      <w:szCs w:val="26"/>
+    </w:rPr>
+  </w:style>
+  <w:style w:type="paragraph" w:styleId="3">
+    <w:name w:val="heading 3"/>
+    <w:basedOn w:val="a"/>
+    <w:next w:val="a"/>
+    <w:pPr>
+      <w:keepNext/>
+      <w:keepLines/>
+      <w:spacing w:before="160"/>
+      <w:contextualSpacing/>
+      <w:outlineLvl w:val="2"/>
+    </w:pPr>
+    <w:rPr>
+      <w:rFonts w:ascii="Trebuchet MS" w:eastAsia="Trebuchet MS" w:hAnsi="Trebuchet MS" w:cs="Trebuchet MS"/>
+      <w:b/>
+      <w:color w:val="666666"/>
+      <w:sz w:val="24"/>
+      <w:szCs w:val="24"/>
+    </w:rPr>
+  </w:style>
+  <w:style w:type="paragraph" w:styleId="4">
+    <w:name w:val="heading 4"/>
+    <w:basedOn w:val="a"/>
+    <w:next w:val="a"/>
+    <w:pPr>
+      <w:keepNext/>
+      <w:keepLines/>
+      <w:spacing w:before="160"/>
+      <w:contextualSpacing/>
+      <w:outlineLvl w:val="3"/>
+    </w:pPr>
+    <w:rPr>
+      <w:rFonts w:ascii="Trebuchet MS" w:eastAsia="Trebuchet MS" w:hAnsi="Trebuchet MS" w:cs="Trebuchet MS"/>
+      <w:color w:val="666666"/>
+      <w:u w:val="single"/>
+    </w:rPr>
+  </w:style>
+  <w:style w:type="paragraph" w:styleId="5">
+    <w:name w:val="heading 5"/>
+    <w:basedOn w:val="a"/>
+    <w:next w:val="a"/>
+    <w:pPr>
+      <w:keepNext/>
+      <w:keepLines/>
+      <w:spacing w:before="160"/>
+      <w:contextualSpacing/>
+      <w:outlineLvl w:val="4"/>
+    </w:pPr>
+    <w:rPr>
+      <w:rFonts w:ascii="Trebuchet MS" w:eastAsia="Trebuchet MS" w:hAnsi="Trebuchet MS" w:cs="Trebuchet MS"/>
+      <w:color w:val="666666"/>
+    </w:rPr>
+  </w:style>
+  <w:style w:type="paragraph" w:styleId="6">
+    <w:name w:val="heading 6"/>
+    <w:basedOn w:val="a"/>
+    <w:next w:val="a"/>
+    <w:pPr>
+      <w:keepNext/>
+      <w:keepLines/>
+      <w:spacing w:before="160"/>
+      <w:contextualSpacing/>
+      <w:outlineLvl w:val="5"/>
+    </w:pPr>
+    <w:rPr>
+      <w:rFonts w:ascii="Trebuchet MS" w:eastAsia="Trebuchet MS" w:hAnsi="Trebuchet MS" w:cs="Trebuchet MS"/>
+      <w:i/>
+      <w:color w:val="666666"/>
+    </w:rPr>
+  </w:style>
+  <w:style w:type="character" w:default="1" w:styleId="a0">
+    <w:name w:val="Default Paragraph Font"/>
+    <w:uiPriority w:val="1"/>
+    <w:semiHidden/>
+    <w:unhideWhenUsed/>
+  </w:style>
+  <w:style w:type="table" w:default="1" w:styleId="a1">
+    <w:name w:val="Normal Table"/>
+    <w:uiPriority w:val="99"/>
+    <w:semiHidden/>
+    <w:unhideWhenUsed/>
+    <w:tblPr>
+      <w:tblInd w:w="0" w:type="dxa"/>
+      <w:tblCellMar>
+        <w:top w:w="0" w:type="dxa"/>
+        <w:left w:w="108" w:type="dxa"/>
+        <w:bottom w:w="0" w:type="dxa"/>
+        <w:right w:w="108" w:type="dxa"/>
+      </w:tblCellMar>
+    </w:tblPr>
+  </w:style>
+  <w:style w:type="numbering" w:default="1" w:styleId="a2">
+    <w:name w:val="No List"/>
+    <w:uiPriority w:val="99"/>
+    <w:semiHidden/>
+    <w:unhideWhenUsed/>
+  </w:style>
+  <w:style w:type="paragraph" w:styleId="a3">
+    <w:name w:val="Title"/>
+    <w:basedOn w:val="a"/>
+    <w:next w:val="a"/>
+    <w:pPr>
+      <w:keepNext/>
+      <w:keepLines/>
+      <w:contextualSpacing/>
+    </w:pPr>
+    <w:rPr>
+      <w:rFonts w:ascii="Trebuchet MS" w:eastAsia="Trebuchet MS" w:hAnsi="Trebuchet MS" w:cs="Trebuchet MS"/>
+      <w:sz w:val="42"/>
+      <w:szCs w:val="42"/>
+    </w:rPr>
+  </w:style>
+  <w:style w:type="paragraph" w:styleId="a4">
+    <w:name w:val="Subtitle"/>
+    <w:basedOn w:val="a"/>
+    <w:next w:val="a"/>
+    <w:pPr>
+      <w:keepNext/>
+      <w:keepLines/>
+      <w:spacing w:after="200"/>
+      <w:contextualSpacing/>
+    </w:pPr>
+    <w:rPr>
+      <w:rFonts w:ascii="Trebuchet MS" w:eastAsia="Trebuchet MS" w:hAnsi="Trebuchet MS" w:cs="Trebuchet MS"/>
+      <w:i/>
+      <w:color w:val="666666"/>
+      <w:sz w:val="26"/>
+      <w:szCs w:val="26"/>
+    </w:rPr>
+  </w:style>
+  <w:style w:type="paragraph" w:styleId="a5">
+    <w:name w:val="List Paragraph"/>
+    <w:basedOn w:val="a"/>
     <w:uiPriority w:val="34"/>
     <w:qFormat/>
     <w:rsid w:val="00B97162"/>
@@ -1905,7 +2235,7 @@
     <a:fontScheme name="Office">
       <a:majorFont>
         <a:latin typeface="Calibri Light" panose="020F0302020204030204"/>
-        <a:ea typeface=""/>
+        <a:ea typeface="黑体"/>
         <a:cs typeface=""/>
         <a:font script="Jpan" typeface="Yu Gothic Light"/>
         <a:font script="Hang" typeface="맑은 고딕"/>
@@ -1940,7 +2270,7 @@
       </a:majorFont>
       <a:minorFont>
         <a:latin typeface="Calibri" panose="020F0502020204030204"/>
-        <a:ea typeface=""/>
+        <a:ea typeface="宋体"/>
         <a:cs typeface=""/>
         <a:font script="Jpan" typeface="Yu Mincho"/>
         <a:font script="Hang" typeface="맑은 고딕"/>
@@ -2116,7 +2446,7 @@
   <a:extraClrSchemeLst/>
   <a:extLst>
     <a:ext uri="{05A4C25C-085E-4340-85A3-A5531E510DB2}">
-      <thm15:themeFamily xmlns:thm15="http://schemas.microsoft.com/office/thememl/2012/main" name="Office Theme" id="{62F939B6-93AF-4DB8-9C6B-D6C7DFDC589F}" vid="{4A3C46E8-61CC-4603-A589-7422A47A8E4A}"/>
+      <thm15:themeFamily xmlns:thm15="http://schemas.microsoft.com/office/thememl/2012/main" xmlns="" name="Office Theme" id="{62F939B6-93AF-4DB8-9C6B-D6C7DFDC589F}" vid="{4A3C46E8-61CC-4603-A589-7422A47A8E4A}"/>
     </a:ext>
   </a:extLst>
 </a:theme>

</xml_diff>

<commit_message>
Add some parts into the report
</commit_message>
<xml_diff>
--- a/LakeLand Report.docx
+++ b/LakeLand Report.docx
@@ -331,7 +331,6 @@
       <w:pPr>
         <w:ind w:left="360"/>
         <w:rPr>
-          <w:rFonts w:hint="eastAsia"/>
           <w:lang w:eastAsia="zh-CN"/>
         </w:rPr>
       </w:pPr>
@@ -353,7 +352,6 @@
       <w:pPr>
         <w:ind w:left="360"/>
         <w:rPr>
-          <w:rFonts w:hint="eastAsia"/>
           <w:lang w:eastAsia="zh-CN"/>
         </w:rPr>
       </w:pPr>
@@ -366,7 +364,6 @@
           <w:numId w:val="4"/>
         </w:numPr>
         <w:rPr>
-          <w:rFonts w:hint="eastAsia"/>
           <w:lang w:eastAsia="zh-CN"/>
         </w:rPr>
       </w:pPr>
@@ -387,7 +384,6 @@
       <w:pPr>
         <w:ind w:left="360"/>
         <w:rPr>
-          <w:rFonts w:hint="eastAsia"/>
           <w:lang w:eastAsia="zh-CN"/>
         </w:rPr>
       </w:pPr>
@@ -412,7 +408,6 @@
       <w:pPr>
         <w:ind w:left="360"/>
         <w:rPr>
-          <w:rFonts w:hint="eastAsia"/>
           <w:lang w:eastAsia="zh-CN"/>
         </w:rPr>
       </w:pPr>
@@ -425,7 +420,6 @@
           <w:numId w:val="4"/>
         </w:numPr>
         <w:rPr>
-          <w:rFonts w:hint="eastAsia"/>
           <w:lang w:eastAsia="zh-CN"/>
         </w:rPr>
       </w:pPr>
@@ -441,7 +435,6 @@
       <w:pPr>
         <w:ind w:left="360"/>
         <w:rPr>
-          <w:rFonts w:hint="eastAsia"/>
           <w:lang w:eastAsia="zh-CN"/>
         </w:rPr>
       </w:pPr>
@@ -490,7 +483,6 @@
       <w:pPr>
         <w:contextualSpacing/>
         <w:rPr>
-          <w:rFonts w:hint="eastAsia"/>
           <w:lang w:eastAsia="zh-CN"/>
         </w:rPr>
       </w:pPr>
@@ -931,7 +923,6 @@
         <w:ind w:hanging="360"/>
         <w:contextualSpacing/>
         <w:rPr>
-          <w:rFonts w:hint="eastAsia"/>
           <w:b/>
         </w:rPr>
       </w:pPr>
@@ -946,7 +937,6 @@
       <w:pPr>
         <w:contextualSpacing/>
         <w:rPr>
-          <w:rFonts w:hint="eastAsia"/>
           <w:b/>
           <w:lang w:eastAsia="zh-CN"/>
         </w:rPr>
@@ -969,7 +959,6 @@
         <w:ind w:hanging="360"/>
         <w:contextualSpacing/>
         <w:rPr>
-          <w:rFonts w:hint="eastAsia"/>
           <w:b/>
         </w:rPr>
       </w:pPr>
@@ -984,31 +973,194 @@
       <w:pPr>
         <w:contextualSpacing/>
         <w:rPr>
-          <w:rFonts w:hint="eastAsia"/>
-          <w:b/>
-          <w:lang w:eastAsia="zh-CN"/>
-        </w:rPr>
-      </w:pPr>
+          <w:lang w:eastAsia="zh-CN"/>
+        </w:rPr>
+      </w:pPr>
+      <w:r>
+        <w:rPr>
+          <w:lang w:eastAsia="zh-CN"/>
+        </w:rPr>
+        <w:t>Even a simple model can generate unexpected results.</w:t>
+      </w:r>
     </w:p>
     <w:p>
       <w:pPr>
         <w:contextualSpacing/>
         <w:rPr>
           <w:rFonts w:hint="eastAsia"/>
-          <w:b/>
-          <w:lang w:eastAsia="zh-CN"/>
-        </w:rPr>
-      </w:pPr>
+          <w:lang w:eastAsia="zh-CN"/>
+        </w:rPr>
+      </w:pPr>
+      <w:r>
+        <w:rPr>
+          <w:rFonts w:hint="eastAsia"/>
+          <w:lang w:eastAsia="zh-CN"/>
+        </w:rPr>
+        <w:t xml:space="preserve">Future study can include </w:t>
+      </w:r>
+      <w:r>
+        <w:rPr>
+          <w:lang w:eastAsia="zh-CN"/>
+        </w:rPr>
+        <w:t>following</w:t>
+      </w:r>
+      <w:r>
+        <w:rPr>
+          <w:rFonts w:hint="eastAsia"/>
+          <w:lang w:eastAsia="zh-CN"/>
+        </w:rPr>
+        <w:t xml:space="preserve"> elements:</w:t>
+      </w:r>
     </w:p>
     <w:p>
       <w:pPr>
         <w:contextualSpacing/>
         <w:rPr>
-          <w:b/>
-        </w:rPr>
-      </w:pPr>
+          <w:lang w:eastAsia="zh-CN"/>
+        </w:rPr>
+      </w:pPr>
+      <w:r>
+        <w:rPr>
+          <w:rFonts w:hint="eastAsia"/>
+          <w:lang w:eastAsia="zh-CN"/>
+        </w:rPr>
+        <w:t xml:space="preserve">1. </w:t>
+      </w:r>
+      <w:r>
+        <w:rPr>
+          <w:lang w:eastAsia="zh-CN"/>
+        </w:rPr>
+        <w:t xml:space="preserve">Add bias sampling of the information, memory, </w:t>
+      </w:r>
+      <w:r>
+        <w:rPr>
+          <w:lang w:eastAsia="zh-CN"/>
+        </w:rPr>
+        <w:t>and competition</w:t>
+      </w:r>
+      <w:r>
+        <w:rPr>
+          <w:lang w:eastAsia="zh-CN"/>
+        </w:rPr>
+        <w:t xml:space="preserve"> into the model.</w:t>
+      </w:r>
+    </w:p>
+    <w:p>
+      <w:pPr>
+        <w:contextualSpacing/>
+        <w:rPr>
+          <w:lang w:eastAsia="zh-CN"/>
+        </w:rPr>
+      </w:pPr>
+      <w:r>
+        <w:rPr>
+          <w:rFonts w:hint="eastAsia"/>
+          <w:lang w:eastAsia="zh-CN"/>
+        </w:rPr>
+        <w:lastRenderedPageBreak/>
+        <w:t>2. C</w:t>
+      </w:r>
+      <w:r>
+        <w:rPr>
+          <w:lang w:eastAsia="zh-CN"/>
+        </w:rPr>
+        <w:t>onsider additional spatial modifications</w:t>
+      </w:r>
+      <w:r>
+        <w:rPr>
+          <w:rFonts w:hint="eastAsia"/>
+          <w:lang w:eastAsia="zh-CN"/>
+        </w:rPr>
+        <w:t>, for example, add location of the lake and the mining site. Agents consume energy when fishing, mining or transferring from one career to another career.</w:t>
+      </w:r>
+    </w:p>
+    <w:p>
+      <w:pPr>
+        <w:contextualSpacing/>
+        <w:rPr>
+          <w:lang w:eastAsia="zh-CN"/>
+        </w:rPr>
+      </w:pPr>
+      <w:r>
+        <w:rPr>
+          <w:rFonts w:hint="eastAsia"/>
+          <w:lang w:eastAsia="zh-CN"/>
+        </w:rPr>
+        <w:t xml:space="preserve">3. </w:t>
+      </w:r>
+      <w:r>
+        <w:rPr>
+          <w:lang w:eastAsia="zh-CN"/>
+        </w:rPr>
+        <w:t>Add othe</w:t>
+      </w:r>
+      <w:r>
+        <w:rPr>
+          <w:lang w:eastAsia="zh-CN"/>
+        </w:rPr>
+        <w:t>r needs to the utility function</w:t>
+      </w:r>
+      <w:r>
+        <w:rPr>
+          <w:rFonts w:hint="eastAsia"/>
+          <w:lang w:eastAsia="zh-CN"/>
+        </w:rPr>
+        <w:t>, for example,</w:t>
+      </w:r>
+      <w:r>
+        <w:rPr>
+          <w:lang w:eastAsia="zh-CN"/>
+        </w:rPr>
+        <w:t xml:space="preserve"> environmental concerns, security</w:t>
+      </w:r>
+      <w:r>
+        <w:rPr>
+          <w:rFonts w:hint="eastAsia"/>
+          <w:lang w:eastAsia="zh-CN"/>
+        </w:rPr>
+        <w:t xml:space="preserve">, </w:t>
+      </w:r>
+      <w:proofErr w:type="gramStart"/>
+      <w:r>
+        <w:rPr>
+          <w:lang w:eastAsia="zh-CN"/>
+        </w:rPr>
+        <w:t>belongingness</w:t>
+      </w:r>
+      <w:proofErr w:type="gramEnd"/>
+      <w:r>
+        <w:rPr>
+          <w:rFonts w:hint="eastAsia"/>
+          <w:lang w:eastAsia="zh-CN"/>
+        </w:rPr>
+        <w:t xml:space="preserve"> to the community</w:t>
+      </w:r>
       <w:bookmarkStart w:id="0" w:name="_GoBack"/>
       <w:bookmarkEnd w:id="0"/>
+      <w:r>
+        <w:rPr>
+          <w:rFonts w:hint="eastAsia"/>
+          <w:lang w:eastAsia="zh-CN"/>
+        </w:rPr>
+        <w:t>.</w:t>
+      </w:r>
+    </w:p>
+    <w:p>
+      <w:pPr>
+        <w:contextualSpacing/>
+        <w:rPr>
+          <w:b/>
+          <w:lang w:eastAsia="zh-CN"/>
+        </w:rPr>
+      </w:pPr>
+    </w:p>
+    <w:p>
+      <w:pPr>
+        <w:contextualSpacing/>
+        <w:rPr>
+          <w:b/>
+        </w:rPr>
+      </w:pPr>
     </w:p>
     <w:p/>
     <w:p>
@@ -2446,7 +2598,7 @@
   <a:extraClrSchemeLst/>
   <a:extLst>
     <a:ext uri="{05A4C25C-085E-4340-85A3-A5531E510DB2}">
-      <thm15:themeFamily xmlns:thm15="http://schemas.microsoft.com/office/thememl/2012/main" xmlns="" name="Office Theme" id="{62F939B6-93AF-4DB8-9C6B-D6C7DFDC589F}" vid="{4A3C46E8-61CC-4603-A589-7422A47A8E4A}"/>
+      <thm15:themeFamily xmlns="" xmlns:thm15="http://schemas.microsoft.com/office/thememl/2012/main" name="Office Theme" id="{62F939B6-93AF-4DB8-9C6B-D6C7DFDC589F}" vid="{4A3C46E8-61CC-4603-A589-7422A47A8E4A}"/>
     </a:ext>
   </a:extLst>
 </a:theme>

</xml_diff>